<commit_message>
feat(main): make course structuce
</commit_message>
<xml_diff>
--- a/labs/lab01/report/report.docx
+++ b/labs/lab01/report/report.docx
@@ -200,7 +200,7 @@
       </w:r>
     </w:p>
     <w:bookmarkEnd w:id="21"/>
-    <w:bookmarkStart w:id="26" w:name="выполнение-лабораторной-работы"/>
+    <w:bookmarkStart w:id="130" w:name="выполнение-лабораторной-работы"/>
     <w:p>
       <w:pPr>
         <w:pStyle w:val="Heading1"/>
@@ -218,7 +218,7 @@
         <w:t xml:space="preserve">Выполнение лабораторной работы</w:t>
       </w:r>
     </w:p>
-    <w:bookmarkStart w:id="22" w:name="создание-виртуальной-машины"/>
+    <w:bookmarkStart w:id="49" w:name="создание-виртуальной-машины"/>
     <w:p>
       <w:pPr>
         <w:pStyle w:val="Heading2"/>
@@ -259,31 +259,53 @@
         <w:t xml:space="preserve">Архитектура компьютера”)“, поэтому сразу открываю окно приложения (рис. fig. 1).</w:t>
       </w:r>
     </w:p>
-    <w:tbl>
-      <w:tblPr>
-        <w:tblStyle w:val="FigureTable"/>
-        <w:tblW w:type="auto" w:w="0"/>
-        <w:jc w:val="center"/>
-        <w:tblLook w:firstRow="0" w:lastRow="0" w:firstColumn="0" w:lastColumn="0"/>
-      </w:tblPr>
-      <w:tblGrid>
-        <w:gridCol w:w="7920"/>
-      </w:tblGrid>
-      <w:tr>
-        <w:tc>
-          <w:tcPr/>
-          <w:p>
-            <w:pPr>
-              <w:pStyle w:val="Compact"/>
-              <w:jc w:val="center"/>
-            </w:pPr>
-            <w:r>
-              <w:t xml:space="preserve">Рис. 1: Окно Virtualbox</w:t>
-            </w:r>
-          </w:p>
-        </w:tc>
-      </w:tr>
-    </w:tbl>
+    <w:p>
+      <w:pPr>
+        <w:pStyle w:val="CaptionedFigure"/>
+      </w:pPr>
+      <w:r>
+        <w:drawing>
+          <wp:inline>
+            <wp:extent cx="3733800" cy="1313497"/>
+            <wp:effectExtent b="0" l="0" r="0" t="0"/>
+            <wp:docPr descr="Рис. 1: Окно Virtualbox" title="" id="23" name="Picture"/>
+            <a:graphic>
+              <a:graphicData uri="http://schemas.openxmlformats.org/drawingml/2006/picture">
+                <pic:pic>
+                  <pic:nvPicPr>
+                    <pic:cNvPr descr="image/1.png" id="24" name="Picture"/>
+                    <pic:cNvPicPr>
+                      <a:picLocks noChangeArrowheads="1" noChangeAspect="1"/>
+                    </pic:cNvPicPr>
+                  </pic:nvPicPr>
+                  <pic:blipFill>
+                    <a:blip r:embed="rId22"/>
+                    <a:stretch>
+                      <a:fillRect/>
+                    </a:stretch>
+                  </pic:blipFill>
+                  <pic:spPr bwMode="auto">
+                    <a:xfrm>
+                      <a:off x="0" y="0"/>
+                      <a:ext cx="3733800" cy="1313497"/>
+                    </a:xfrm>
+                    <a:prstGeom prst="rect">
+                      <a:avLst/>
+                    </a:prstGeom>
+                    <a:noFill/>
+                    <a:ln w="9525">
+                      <a:noFill/>
+                      <a:headEnd/>
+                      <a:tailEnd/>
+                    </a:ln>
+                  </pic:spPr>
+                </pic:pic>
+              </a:graphicData>
+            </a:graphic>
+          </wp:inline>
+        </w:drawing>
+      </w:r>
+    </w:p>
     <w:p>
       <w:pPr>
         <w:pStyle w:val="ImageCaption"/>
@@ -315,31 +337,53 @@
         <w:t xml:space="preserve">, создаю новую виртуальную машину, указываю ее имя, путь к папке машины по умолчанию меня устраивает, выбираю тип ОС и версию (рис. fig. 2).</w:t>
       </w:r>
     </w:p>
-    <w:tbl>
-      <w:tblPr>
-        <w:tblStyle w:val="FigureTable"/>
-        <w:tblW w:type="auto" w:w="0"/>
-        <w:jc w:val="center"/>
-        <w:tblLook w:firstRow="0" w:lastRow="0" w:firstColumn="0" w:lastColumn="0"/>
-      </w:tblPr>
-      <w:tblGrid>
-        <w:gridCol w:w="7920"/>
-      </w:tblGrid>
-      <w:tr>
-        <w:tc>
-          <w:tcPr/>
-          <w:p>
-            <w:pPr>
-              <w:pStyle w:val="Compact"/>
-              <w:jc w:val="center"/>
-            </w:pPr>
-            <w:r>
-              <w:t xml:space="preserve">Рис. 2: Создание виртуальной машины</w:t>
-            </w:r>
-          </w:p>
-        </w:tc>
-      </w:tr>
-    </w:tbl>
+    <w:p>
+      <w:pPr>
+        <w:pStyle w:val="CaptionedFigure"/>
+      </w:pPr>
+      <w:r>
+        <w:drawing>
+          <wp:inline>
+            <wp:extent cx="3733800" cy="2013584"/>
+            <wp:effectExtent b="0" l="0" r="0" t="0"/>
+            <wp:docPr descr="Рис. 2: Создание виртуальной машины" title="" id="26" name="Picture"/>
+            <a:graphic>
+              <a:graphicData uri="http://schemas.openxmlformats.org/drawingml/2006/picture">
+                <pic:pic>
+                  <pic:nvPicPr>
+                    <pic:cNvPr descr="image/2.png" id="27" name="Picture"/>
+                    <pic:cNvPicPr>
+                      <a:picLocks noChangeArrowheads="1" noChangeAspect="1"/>
+                    </pic:cNvPicPr>
+                  </pic:nvPicPr>
+                  <pic:blipFill>
+                    <a:blip r:embed="rId25"/>
+                    <a:stretch>
+                      <a:fillRect/>
+                    </a:stretch>
+                  </pic:blipFill>
+                  <pic:spPr bwMode="auto">
+                    <a:xfrm>
+                      <a:off x="0" y="0"/>
+                      <a:ext cx="3733800" cy="2013584"/>
+                    </a:xfrm>
+                    <a:prstGeom prst="rect">
+                      <a:avLst/>
+                    </a:prstGeom>
+                    <a:noFill/>
+                    <a:ln w="9525">
+                      <a:noFill/>
+                      <a:headEnd/>
+                      <a:tailEnd/>
+                    </a:ln>
+                  </pic:spPr>
+                </pic:pic>
+              </a:graphicData>
+            </a:graphic>
+          </wp:inline>
+        </w:drawing>
+      </w:r>
+    </w:p>
     <w:p>
       <w:pPr>
         <w:pStyle w:val="ImageCaption"/>
@@ -356,31 +400,53 @@
         <w:t xml:space="preserve">Указываю объем основной памяти виртуальной машины размером 4096МБ (рис. fig. 3).</w:t>
       </w:r>
     </w:p>
-    <w:tbl>
-      <w:tblPr>
-        <w:tblStyle w:val="FigureTable"/>
-        <w:tblW w:type="auto" w:w="0"/>
-        <w:jc w:val="center"/>
-        <w:tblLook w:firstRow="0" w:lastRow="0" w:firstColumn="0" w:lastColumn="0"/>
-      </w:tblPr>
-      <w:tblGrid>
-        <w:gridCol w:w="7920"/>
-      </w:tblGrid>
-      <w:tr>
-        <w:tc>
-          <w:tcPr/>
-          <w:p>
-            <w:pPr>
-              <w:pStyle w:val="Compact"/>
-              <w:jc w:val="center"/>
-            </w:pPr>
-            <w:r>
-              <w:t xml:space="preserve">Рис. 3: Указание объема памяти</w:t>
-            </w:r>
-          </w:p>
-        </w:tc>
-      </w:tr>
-    </w:tbl>
+    <w:p>
+      <w:pPr>
+        <w:pStyle w:val="CaptionedFigure"/>
+      </w:pPr>
+      <w:r>
+        <w:drawing>
+          <wp:inline>
+            <wp:extent cx="3733800" cy="1906904"/>
+            <wp:effectExtent b="0" l="0" r="0" t="0"/>
+            <wp:docPr descr="Рис. 3: Указание объема памяти" title="" id="29" name="Picture"/>
+            <a:graphic>
+              <a:graphicData uri="http://schemas.openxmlformats.org/drawingml/2006/picture">
+                <pic:pic>
+                  <pic:nvPicPr>
+                    <pic:cNvPr descr="image/3.png" id="30" name="Picture"/>
+                    <pic:cNvPicPr>
+                      <a:picLocks noChangeArrowheads="1" noChangeAspect="1"/>
+                    </pic:cNvPicPr>
+                  </pic:nvPicPr>
+                  <pic:blipFill>
+                    <a:blip r:embed="rId28"/>
+                    <a:stretch>
+                      <a:fillRect/>
+                    </a:stretch>
+                  </pic:blipFill>
+                  <pic:spPr bwMode="auto">
+                    <a:xfrm>
+                      <a:off x="0" y="0"/>
+                      <a:ext cx="3733800" cy="1906904"/>
+                    </a:xfrm>
+                    <a:prstGeom prst="rect">
+                      <a:avLst/>
+                    </a:prstGeom>
+                    <a:noFill/>
+                    <a:ln w="9525">
+                      <a:noFill/>
+                      <a:headEnd/>
+                      <a:tailEnd/>
+                    </a:ln>
+                  </pic:spPr>
+                </pic:pic>
+              </a:graphicData>
+            </a:graphic>
+          </wp:inline>
+        </w:drawing>
+      </w:r>
+    </w:p>
     <w:p>
       <w:pPr>
         <w:pStyle w:val="ImageCaption"/>
@@ -397,31 +463,53 @@
         <w:t xml:space="preserve">Выбираю создание нового виртуального жесткого диска (рис. fig. 4).</w:t>
       </w:r>
     </w:p>
-    <w:tbl>
-      <w:tblPr>
-        <w:tblStyle w:val="FigureTable"/>
-        <w:tblW w:type="auto" w:w="0"/>
-        <w:jc w:val="center"/>
-        <w:tblLook w:firstRow="0" w:lastRow="0" w:firstColumn="0" w:lastColumn="0"/>
-      </w:tblPr>
-      <w:tblGrid>
-        <w:gridCol w:w="7920"/>
-      </w:tblGrid>
-      <w:tr>
-        <w:tc>
-          <w:tcPr/>
-          <w:p>
-            <w:pPr>
-              <w:pStyle w:val="Compact"/>
-              <w:jc w:val="center"/>
-            </w:pPr>
-            <w:r>
-              <w:t xml:space="preserve">Рис. 4: Жесткий диск</w:t>
-            </w:r>
-          </w:p>
-        </w:tc>
-      </w:tr>
-    </w:tbl>
+    <w:p>
+      <w:pPr>
+        <w:pStyle w:val="CaptionedFigure"/>
+      </w:pPr>
+      <w:r>
+        <w:drawing>
+          <wp:inline>
+            <wp:extent cx="3733800" cy="3041381"/>
+            <wp:effectExtent b="0" l="0" r="0" t="0"/>
+            <wp:docPr descr="Рис. 4: Жесткий диск" title="" id="32" name="Picture"/>
+            <a:graphic>
+              <a:graphicData uri="http://schemas.openxmlformats.org/drawingml/2006/picture">
+                <pic:pic>
+                  <pic:nvPicPr>
+                    <pic:cNvPr descr="image/4.png" id="33" name="Picture"/>
+                    <pic:cNvPicPr>
+                      <a:picLocks noChangeArrowheads="1" noChangeAspect="1"/>
+                    </pic:cNvPicPr>
+                  </pic:nvPicPr>
+                  <pic:blipFill>
+                    <a:blip r:embed="rId31"/>
+                    <a:stretch>
+                      <a:fillRect/>
+                    </a:stretch>
+                  </pic:blipFill>
+                  <pic:spPr bwMode="auto">
+                    <a:xfrm>
+                      <a:off x="0" y="0"/>
+                      <a:ext cx="3733800" cy="3041381"/>
+                    </a:xfrm>
+                    <a:prstGeom prst="rect">
+                      <a:avLst/>
+                    </a:prstGeom>
+                    <a:noFill/>
+                    <a:ln w="9525">
+                      <a:noFill/>
+                      <a:headEnd/>
+                      <a:tailEnd/>
+                    </a:ln>
+                  </pic:spPr>
+                </pic:pic>
+              </a:graphicData>
+            </a:graphic>
+          </wp:inline>
+        </w:drawing>
+      </w:r>
+    </w:p>
     <w:p>
       <w:pPr>
         <w:pStyle w:val="ImageCaption"/>
@@ -438,31 +526,53 @@
         <w:t xml:space="preserve">Задаю конфигурацию жесткого диска: загрузочеый VDI (рис. fig. 5).</w:t>
       </w:r>
     </w:p>
-    <w:tbl>
-      <w:tblPr>
-        <w:tblStyle w:val="FigureTable"/>
-        <w:tblW w:type="auto" w:w="0"/>
-        <w:jc w:val="center"/>
-        <w:tblLook w:firstRow="0" w:lastRow="0" w:firstColumn="0" w:lastColumn="0"/>
-      </w:tblPr>
-      <w:tblGrid>
-        <w:gridCol w:w="7920"/>
-      </w:tblGrid>
-      <w:tr>
-        <w:tc>
-          <w:tcPr/>
-          <w:p>
-            <w:pPr>
-              <w:pStyle w:val="Compact"/>
-              <w:jc w:val="center"/>
-            </w:pPr>
-            <w:r>
-              <w:t xml:space="preserve">Рис. 5: Тип жесткого диска</w:t>
-            </w:r>
-          </w:p>
-        </w:tc>
-      </w:tr>
-    </w:tbl>
+    <w:p>
+      <w:pPr>
+        <w:pStyle w:val="CaptionedFigure"/>
+      </w:pPr>
+      <w:r>
+        <w:drawing>
+          <wp:inline>
+            <wp:extent cx="3733800" cy="2778326"/>
+            <wp:effectExtent b="0" l="0" r="0" t="0"/>
+            <wp:docPr descr="Рис. 5: Тип жесткого диска" title="" id="35" name="Picture"/>
+            <a:graphic>
+              <a:graphicData uri="http://schemas.openxmlformats.org/drawingml/2006/picture">
+                <pic:pic>
+                  <pic:nvPicPr>
+                    <pic:cNvPr descr="image/5.png" id="36" name="Picture"/>
+                    <pic:cNvPicPr>
+                      <a:picLocks noChangeArrowheads="1" noChangeAspect="1"/>
+                    </pic:cNvPicPr>
+                  </pic:nvPicPr>
+                  <pic:blipFill>
+                    <a:blip r:embed="rId34"/>
+                    <a:stretch>
+                      <a:fillRect/>
+                    </a:stretch>
+                  </pic:blipFill>
+                  <pic:spPr bwMode="auto">
+                    <a:xfrm>
+                      <a:off x="0" y="0"/>
+                      <a:ext cx="3733800" cy="2778326"/>
+                    </a:xfrm>
+                    <a:prstGeom prst="rect">
+                      <a:avLst/>
+                    </a:prstGeom>
+                    <a:noFill/>
+                    <a:ln w="9525">
+                      <a:noFill/>
+                      <a:headEnd/>
+                      <a:tailEnd/>
+                    </a:ln>
+                  </pic:spPr>
+                </pic:pic>
+              </a:graphicData>
+            </a:graphic>
+          </wp:inline>
+        </w:drawing>
+      </w:r>
+    </w:p>
     <w:p>
       <w:pPr>
         <w:pStyle w:val="ImageCaption"/>
@@ -479,31 +589,53 @@
         <w:t xml:space="preserve">Задаю размер диска - 80 ГБ, оставляю расположение жесткого диска по умолчанию, т. к. работаю на собственной технике и значение по умолчанию меня устраивает (рис. fig. 6).</w:t>
       </w:r>
     </w:p>
-    <w:tbl>
-      <w:tblPr>
-        <w:tblStyle w:val="FigureTable"/>
-        <w:tblW w:type="auto" w:w="0"/>
-        <w:jc w:val="center"/>
-        <w:tblLook w:firstRow="0" w:lastRow="0" w:firstColumn="0" w:lastColumn="0"/>
-      </w:tblPr>
-      <w:tblGrid>
-        <w:gridCol w:w="7920"/>
-      </w:tblGrid>
-      <w:tr>
-        <w:tc>
-          <w:tcPr/>
-          <w:p>
-            <w:pPr>
-              <w:pStyle w:val="Compact"/>
-              <w:jc w:val="center"/>
-            </w:pPr>
-            <w:r>
-              <w:t xml:space="preserve">Рис. 6: Размер жесткого диска</w:t>
-            </w:r>
-          </w:p>
-        </w:tc>
-      </w:tr>
-    </w:tbl>
+    <w:p>
+      <w:pPr>
+        <w:pStyle w:val="CaptionedFigure"/>
+      </w:pPr>
+      <w:r>
+        <w:drawing>
+          <wp:inline>
+            <wp:extent cx="3733800" cy="1838613"/>
+            <wp:effectExtent b="0" l="0" r="0" t="0"/>
+            <wp:docPr descr="Рис. 6: Размер жесткого диска" title="" id="38" name="Picture"/>
+            <a:graphic>
+              <a:graphicData uri="http://schemas.openxmlformats.org/drawingml/2006/picture">
+                <pic:pic>
+                  <pic:nvPicPr>
+                    <pic:cNvPr descr="image/6.png" id="39" name="Picture"/>
+                    <pic:cNvPicPr>
+                      <a:picLocks noChangeArrowheads="1" noChangeAspect="1"/>
+                    </pic:cNvPicPr>
+                  </pic:nvPicPr>
+                  <pic:blipFill>
+                    <a:blip r:embed="rId37"/>
+                    <a:stretch>
+                      <a:fillRect/>
+                    </a:stretch>
+                  </pic:blipFill>
+                  <pic:spPr bwMode="auto">
+                    <a:xfrm>
+                      <a:off x="0" y="0"/>
+                      <a:ext cx="3733800" cy="1838613"/>
+                    </a:xfrm>
+                    <a:prstGeom prst="rect">
+                      <a:avLst/>
+                    </a:prstGeom>
+                    <a:noFill/>
+                    <a:ln w="9525">
+                      <a:noFill/>
+                      <a:headEnd/>
+                      <a:tailEnd/>
+                    </a:ln>
+                  </pic:spPr>
+                </pic:pic>
+              </a:graphicData>
+            </a:graphic>
+          </wp:inline>
+        </w:drawing>
+      </w:r>
+    </w:p>
     <w:p>
       <w:pPr>
         <w:pStyle w:val="ImageCaption"/>
@@ -520,31 +652,53 @@
         <w:t xml:space="preserve">Выбираю динамический виртуальный жесткого диска при указании формата хранения (рис. fig. 7).</w:t>
       </w:r>
     </w:p>
-    <w:tbl>
-      <w:tblPr>
-        <w:tblStyle w:val="FigureTable"/>
-        <w:tblW w:type="auto" w:w="0"/>
-        <w:jc w:val="center"/>
-        <w:tblLook w:firstRow="0" w:lastRow="0" w:firstColumn="0" w:lastColumn="0"/>
-      </w:tblPr>
-      <w:tblGrid>
-        <w:gridCol w:w="7920"/>
-      </w:tblGrid>
-      <w:tr>
-        <w:tc>
-          <w:tcPr/>
-          <w:p>
-            <w:pPr>
-              <w:pStyle w:val="Compact"/>
-              <w:jc w:val="center"/>
-            </w:pPr>
-            <w:r>
-              <w:t xml:space="preserve">Рис. 7: Формат хранения жесткого диска</w:t>
-            </w:r>
-          </w:p>
-        </w:tc>
-      </w:tr>
-    </w:tbl>
+    <w:p>
+      <w:pPr>
+        <w:pStyle w:val="CaptionedFigure"/>
+      </w:pPr>
+      <w:r>
+        <w:drawing>
+          <wp:inline>
+            <wp:extent cx="3733800" cy="2731392"/>
+            <wp:effectExtent b="0" l="0" r="0" t="0"/>
+            <wp:docPr descr="Рис. 7: Формат хранения жесткого диска" title="" id="41" name="Picture"/>
+            <a:graphic>
+              <a:graphicData uri="http://schemas.openxmlformats.org/drawingml/2006/picture">
+                <pic:pic>
+                  <pic:nvPicPr>
+                    <pic:cNvPr descr="image/7.png" id="42" name="Picture"/>
+                    <pic:cNvPicPr>
+                      <a:picLocks noChangeArrowheads="1" noChangeAspect="1"/>
+                    </pic:cNvPicPr>
+                  </pic:nvPicPr>
+                  <pic:blipFill>
+                    <a:blip r:embed="rId40"/>
+                    <a:stretch>
+                      <a:fillRect/>
+                    </a:stretch>
+                  </pic:blipFill>
+                  <pic:spPr bwMode="auto">
+                    <a:xfrm>
+                      <a:off x="0" y="0"/>
+                      <a:ext cx="3733800" cy="2731392"/>
+                    </a:xfrm>
+                    <a:prstGeom prst="rect">
+                      <a:avLst/>
+                    </a:prstGeom>
+                    <a:noFill/>
+                    <a:ln w="9525">
+                      <a:noFill/>
+                      <a:headEnd/>
+                      <a:tailEnd/>
+                    </a:ln>
+                  </pic:spPr>
+                </pic:pic>
+              </a:graphicData>
+            </a:graphic>
+          </wp:inline>
+        </w:drawing>
+      </w:r>
+    </w:p>
     <w:p>
       <w:pPr>
         <w:pStyle w:val="ImageCaption"/>
@@ -576,31 +730,53 @@
         <w:t xml:space="preserve">, добавляю новый привод привод оптических дисков и выбираю скачанный образ операционной системы Fedora (рис. fig. 8).</w:t>
       </w:r>
     </w:p>
-    <w:tbl>
-      <w:tblPr>
-        <w:tblStyle w:val="FigureTable"/>
-        <w:tblW w:type="auto" w:w="0"/>
-        <w:jc w:val="center"/>
-        <w:tblLook w:firstRow="0" w:lastRow="0" w:firstColumn="0" w:lastColumn="0"/>
-      </w:tblPr>
-      <w:tblGrid>
-        <w:gridCol w:w="7920"/>
-      </w:tblGrid>
-      <w:tr>
-        <w:tc>
-          <w:tcPr/>
-          <w:p>
-            <w:pPr>
-              <w:pStyle w:val="Compact"/>
-              <w:jc w:val="center"/>
-            </w:pPr>
-            <w:r>
-              <w:t xml:space="preserve">Рис. 8: Выбор образа оптического диска</w:t>
-            </w:r>
-          </w:p>
-        </w:tc>
-      </w:tr>
-    </w:tbl>
+    <w:p>
+      <w:pPr>
+        <w:pStyle w:val="CaptionedFigure"/>
+      </w:pPr>
+      <w:r>
+        <w:drawing>
+          <wp:inline>
+            <wp:extent cx="3733800" cy="2266950"/>
+            <wp:effectExtent b="0" l="0" r="0" t="0"/>
+            <wp:docPr descr="Рис. 8: Выбор образа оптического диска" title="" id="44" name="Picture"/>
+            <a:graphic>
+              <a:graphicData uri="http://schemas.openxmlformats.org/drawingml/2006/picture">
+                <pic:pic>
+                  <pic:nvPicPr>
+                    <pic:cNvPr descr="image/8.png" id="45" name="Picture"/>
+                    <pic:cNvPicPr>
+                      <a:picLocks noChangeArrowheads="1" noChangeAspect="1"/>
+                    </pic:cNvPicPr>
+                  </pic:nvPicPr>
+                  <pic:blipFill>
+                    <a:blip r:embed="rId43"/>
+                    <a:stretch>
+                      <a:fillRect/>
+                    </a:stretch>
+                  </pic:blipFill>
+                  <pic:spPr bwMode="auto">
+                    <a:xfrm>
+                      <a:off x="0" y="0"/>
+                      <a:ext cx="3733800" cy="2266950"/>
+                    </a:xfrm>
+                    <a:prstGeom prst="rect">
+                      <a:avLst/>
+                    </a:prstGeom>
+                    <a:noFill/>
+                    <a:ln w="9525">
+                      <a:noFill/>
+                      <a:headEnd/>
+                      <a:tailEnd/>
+                    </a:ln>
+                  </pic:spPr>
+                </pic:pic>
+              </a:graphicData>
+            </a:graphic>
+          </wp:inline>
+        </w:drawing>
+      </w:r>
+    </w:p>
     <w:p>
       <w:pPr>
         <w:pStyle w:val="ImageCaption"/>
@@ -617,31 +793,53 @@
         <w:t xml:space="preserve">Скачанный образ ОС был успешно выбран (рис. fig. 9).</w:t>
       </w:r>
     </w:p>
-    <w:tbl>
-      <w:tblPr>
-        <w:tblStyle w:val="FigureTable"/>
-        <w:tblW w:type="auto" w:w="0"/>
-        <w:jc w:val="center"/>
-        <w:tblLook w:firstRow="0" w:lastRow="0" w:firstColumn="0" w:lastColumn="0"/>
-      </w:tblPr>
-      <w:tblGrid>
-        <w:gridCol w:w="7920"/>
-      </w:tblGrid>
-      <w:tr>
-        <w:tc>
-          <w:tcPr/>
-          <w:p>
-            <w:pPr>
-              <w:pStyle w:val="Compact"/>
-              <w:jc w:val="center"/>
-            </w:pPr>
-            <w:r>
-              <w:t xml:space="preserve">Рис. 9: Выбранный образ оптического диска</w:t>
-            </w:r>
-          </w:p>
-        </w:tc>
-      </w:tr>
-    </w:tbl>
+    <w:p>
+      <w:pPr>
+        <w:pStyle w:val="CaptionedFigure"/>
+      </w:pPr>
+      <w:r>
+        <w:drawing>
+          <wp:inline>
+            <wp:extent cx="3733800" cy="2273617"/>
+            <wp:effectExtent b="0" l="0" r="0" t="0"/>
+            <wp:docPr descr="Рис. 9: Выбранный образ оптического диска" title="" id="47" name="Picture"/>
+            <a:graphic>
+              <a:graphicData uri="http://schemas.openxmlformats.org/drawingml/2006/picture">
+                <pic:pic>
+                  <pic:nvPicPr>
+                    <pic:cNvPr descr="image/9.png" id="48" name="Picture"/>
+                    <pic:cNvPicPr>
+                      <a:picLocks noChangeArrowheads="1" noChangeAspect="1"/>
+                    </pic:cNvPicPr>
+                  </pic:nvPicPr>
+                  <pic:blipFill>
+                    <a:blip r:embed="rId46"/>
+                    <a:stretch>
+                      <a:fillRect/>
+                    </a:stretch>
+                  </pic:blipFill>
+                  <pic:spPr bwMode="auto">
+                    <a:xfrm>
+                      <a:off x="0" y="0"/>
+                      <a:ext cx="3733800" cy="2273617"/>
+                    </a:xfrm>
+                    <a:prstGeom prst="rect">
+                      <a:avLst/>
+                    </a:prstGeom>
+                    <a:noFill/>
+                    <a:ln w="9525">
+                      <a:noFill/>
+                      <a:headEnd/>
+                      <a:tailEnd/>
+                    </a:ln>
+                  </pic:spPr>
+                </pic:pic>
+              </a:graphicData>
+            </a:graphic>
+          </wp:inline>
+        </w:drawing>
+      </w:r>
+    </w:p>
     <w:p>
       <w:pPr>
         <w:pStyle w:val="ImageCaption"/>
@@ -650,8 +848,8 @@
         <w:t xml:space="preserve">Рис. 9: Выбранный образ оптического диска</w:t>
       </w:r>
     </w:p>
-    <w:bookmarkEnd w:id="22"/>
-    <w:bookmarkStart w:id="23" w:name="установка-операционной-системы"/>
+    <w:bookmarkEnd w:id="49"/>
+    <w:bookmarkStart w:id="71" w:name="установка-операционной-системы"/>
     <w:p>
       <w:pPr>
         <w:pStyle w:val="Heading2"/>
@@ -677,31 +875,53 @@
         <w:t xml:space="preserve">Запускаю созданную виртуальную машину для установки (рис. fig. 10).</w:t>
       </w:r>
     </w:p>
-    <w:tbl>
-      <w:tblPr>
-        <w:tblStyle w:val="FigureTable"/>
-        <w:tblW w:type="auto" w:w="0"/>
-        <w:jc w:val="center"/>
-        <w:tblLook w:firstRow="0" w:lastRow="0" w:firstColumn="0" w:lastColumn="0"/>
-      </w:tblPr>
-      <w:tblGrid>
-        <w:gridCol w:w="7920"/>
-      </w:tblGrid>
-      <w:tr>
-        <w:tc>
-          <w:tcPr/>
-          <w:p>
-            <w:pPr>
-              <w:pStyle w:val="Compact"/>
-              <w:jc w:val="center"/>
-            </w:pPr>
-            <w:r>
-              <w:t xml:space="preserve">Рис. 10: Окно загрузчика</w:t>
-            </w:r>
-          </w:p>
-        </w:tc>
-      </w:tr>
-    </w:tbl>
+    <w:p>
+      <w:pPr>
+        <w:pStyle w:val="CaptionedFigure"/>
+      </w:pPr>
+      <w:r>
+        <w:drawing>
+          <wp:inline>
+            <wp:extent cx="3733800" cy="1906904"/>
+            <wp:effectExtent b="0" l="0" r="0" t="0"/>
+            <wp:docPr descr="Рис. 10: Окно загрузчика" title="" id="51" name="Picture"/>
+            <a:graphic>
+              <a:graphicData uri="http://schemas.openxmlformats.org/drawingml/2006/picture">
+                <pic:pic>
+                  <pic:nvPicPr>
+                    <pic:cNvPr descr="image/10.png" id="52" name="Picture"/>
+                    <pic:cNvPicPr>
+                      <a:picLocks noChangeArrowheads="1" noChangeAspect="1"/>
+                    </pic:cNvPicPr>
+                  </pic:nvPicPr>
+                  <pic:blipFill>
+                    <a:blip r:embed="rId50"/>
+                    <a:stretch>
+                      <a:fillRect/>
+                    </a:stretch>
+                  </pic:blipFill>
+                  <pic:spPr bwMode="auto">
+                    <a:xfrm>
+                      <a:off x="0" y="0"/>
+                      <a:ext cx="3733800" cy="1906904"/>
+                    </a:xfrm>
+                    <a:prstGeom prst="rect">
+                      <a:avLst/>
+                    </a:prstGeom>
+                    <a:noFill/>
+                    <a:ln w="9525">
+                      <a:noFill/>
+                      <a:headEnd/>
+                      <a:tailEnd/>
+                    </a:ln>
+                  </pic:spPr>
+                </pic:pic>
+              </a:graphicData>
+            </a:graphic>
+          </wp:inline>
+        </w:drawing>
+      </w:r>
+    </w:p>
     <w:p>
       <w:pPr>
         <w:pStyle w:val="ImageCaption"/>
@@ -718,31 +938,53 @@
         <w:t xml:space="preserve">Вижу интерфейс начальной конфигурации. Нажимаю Enter для создания конфигурации по умолчанию, далее нажимаю Enter, чтобы выбрать в качестве модификатора кливишу Win (рис. fig. 11).</w:t>
       </w:r>
     </w:p>
-    <w:tbl>
-      <w:tblPr>
-        <w:tblStyle w:val="FigureTable"/>
-        <w:tblW w:type="auto" w:w="0"/>
-        <w:jc w:val="center"/>
-        <w:tblLook w:firstRow="0" w:lastRow="0" w:firstColumn="0" w:lastColumn="0"/>
-      </w:tblPr>
-      <w:tblGrid>
-        <w:gridCol w:w="7920"/>
-      </w:tblGrid>
-      <w:tr>
-        <w:tc>
-          <w:tcPr/>
-          <w:p>
-            <w:pPr>
-              <w:pStyle w:val="Compact"/>
-              <w:jc w:val="center"/>
-            </w:pPr>
-            <w:r>
-              <w:t xml:space="preserve">Рис. 11: Интерфейс начальной конфигурации</w:t>
-            </w:r>
-          </w:p>
-        </w:tc>
-      </w:tr>
-    </w:tbl>
+    <w:p>
+      <w:pPr>
+        <w:pStyle w:val="CaptionedFigure"/>
+      </w:pPr>
+      <w:r>
+        <w:drawing>
+          <wp:inline>
+            <wp:extent cx="3733800" cy="3136392"/>
+            <wp:effectExtent b="0" l="0" r="0" t="0"/>
+            <wp:docPr descr="Рис. 11: Интерфейс начальной конфигурации" title="" id="54" name="Picture"/>
+            <a:graphic>
+              <a:graphicData uri="http://schemas.openxmlformats.org/drawingml/2006/picture">
+                <pic:pic>
+                  <pic:nvPicPr>
+                    <pic:cNvPr descr="image/11.png" id="55" name="Picture"/>
+                    <pic:cNvPicPr>
+                      <a:picLocks noChangeArrowheads="1" noChangeAspect="1"/>
+                    </pic:cNvPicPr>
+                  </pic:nvPicPr>
+                  <pic:blipFill>
+                    <a:blip r:embed="rId53"/>
+                    <a:stretch>
+                      <a:fillRect/>
+                    </a:stretch>
+                  </pic:blipFill>
+                  <pic:spPr bwMode="auto">
+                    <a:xfrm>
+                      <a:off x="0" y="0"/>
+                      <a:ext cx="3733800" cy="3136392"/>
+                    </a:xfrm>
+                    <a:prstGeom prst="rect">
+                      <a:avLst/>
+                    </a:prstGeom>
+                    <a:noFill/>
+                    <a:ln w="9525">
+                      <a:noFill/>
+                      <a:headEnd/>
+                      <a:tailEnd/>
+                    </a:ln>
+                  </pic:spPr>
+                </pic:pic>
+              </a:graphicData>
+            </a:graphic>
+          </wp:inline>
+        </w:drawing>
+      </w:r>
+    </w:p>
     <w:p>
       <w:pPr>
         <w:pStyle w:val="ImageCaption"/>
@@ -759,31 +1001,53 @@
         <w:t xml:space="preserve">Нажимаю Win+Enter для запуска терминала. В терминале запускаю liveinst (рис. fig. 12).</w:t>
       </w:r>
     </w:p>
-    <w:tbl>
-      <w:tblPr>
-        <w:tblStyle w:val="FigureTable"/>
-        <w:tblW w:type="auto" w:w="0"/>
-        <w:jc w:val="center"/>
-        <w:tblLook w:firstRow="0" w:lastRow="0" w:firstColumn="0" w:lastColumn="0"/>
-      </w:tblPr>
-      <w:tblGrid>
-        <w:gridCol w:w="7920"/>
-      </w:tblGrid>
-      <w:tr>
-        <w:tc>
-          <w:tcPr/>
-          <w:p>
-            <w:pPr>
-              <w:pStyle w:val="Compact"/>
-              <w:jc w:val="center"/>
-            </w:pPr>
-            <w:r>
-              <w:t xml:space="preserve">Рис. 12: Запуск терминала</w:t>
-            </w:r>
-          </w:p>
-        </w:tc>
-      </w:tr>
-    </w:tbl>
+    <w:p>
+      <w:pPr>
+        <w:pStyle w:val="CaptionedFigure"/>
+      </w:pPr>
+      <w:r>
+        <w:drawing>
+          <wp:inline>
+            <wp:extent cx="3733800" cy="2817446"/>
+            <wp:effectExtent b="0" l="0" r="0" t="0"/>
+            <wp:docPr descr="Рис. 12: Запуск терминала" title="" id="57" name="Picture"/>
+            <a:graphic>
+              <a:graphicData uri="http://schemas.openxmlformats.org/drawingml/2006/picture">
+                <pic:pic>
+                  <pic:nvPicPr>
+                    <pic:cNvPr descr="image/12.png" id="58" name="Picture"/>
+                    <pic:cNvPicPr>
+                      <a:picLocks noChangeArrowheads="1" noChangeAspect="1"/>
+                    </pic:cNvPicPr>
+                  </pic:nvPicPr>
+                  <pic:blipFill>
+                    <a:blip r:embed="rId56"/>
+                    <a:stretch>
+                      <a:fillRect/>
+                    </a:stretch>
+                  </pic:blipFill>
+                  <pic:spPr bwMode="auto">
+                    <a:xfrm>
+                      <a:off x="0" y="0"/>
+                      <a:ext cx="3733800" cy="2817446"/>
+                    </a:xfrm>
+                    <a:prstGeom prst="rect">
+                      <a:avLst/>
+                    </a:prstGeom>
+                    <a:noFill/>
+                    <a:ln w="9525">
+                      <a:noFill/>
+                      <a:headEnd/>
+                      <a:tailEnd/>
+                    </a:ln>
+                  </pic:spPr>
+                </pic:pic>
+              </a:graphicData>
+            </a:graphic>
+          </wp:inline>
+        </w:drawing>
+      </w:r>
+    </w:p>
     <w:p>
       <w:pPr>
         <w:pStyle w:val="ImageCaption"/>
@@ -800,31 +1064,53 @@
         <w:t xml:space="preserve">Чтобы перейти к раскладке окон с табами, нажимаю Win+w. Выбираю язык для использования в процессе установки русски (рис. fig. 13).</w:t>
       </w:r>
     </w:p>
-    <w:tbl>
-      <w:tblPr>
-        <w:tblStyle w:val="FigureTable"/>
-        <w:tblW w:type="auto" w:w="0"/>
-        <w:jc w:val="center"/>
-        <w:tblLook w:firstRow="0" w:lastRow="0" w:firstColumn="0" w:lastColumn="0"/>
-      </w:tblPr>
-      <w:tblGrid>
-        <w:gridCol w:w="7920"/>
-      </w:tblGrid>
-      <w:tr>
-        <w:tc>
-          <w:tcPr/>
-          <w:p>
-            <w:pPr>
-              <w:pStyle w:val="Compact"/>
-              <w:jc w:val="center"/>
-            </w:pPr>
-            <w:r>
-              <w:t xml:space="preserve">Рис. 13: Выбор языка интерфейса</w:t>
-            </w:r>
-          </w:p>
-        </w:tc>
-      </w:tr>
-    </w:tbl>
+    <w:p>
+      <w:pPr>
+        <w:pStyle w:val="CaptionedFigure"/>
+      </w:pPr>
+      <w:r>
+        <w:drawing>
+          <wp:inline>
+            <wp:extent cx="3733800" cy="2573655"/>
+            <wp:effectExtent b="0" l="0" r="0" t="0"/>
+            <wp:docPr descr="Рис. 13: Выбор языка интерфейса" title="" id="60" name="Picture"/>
+            <a:graphic>
+              <a:graphicData uri="http://schemas.openxmlformats.org/drawingml/2006/picture">
+                <pic:pic>
+                  <pic:nvPicPr>
+                    <pic:cNvPr descr="image/13.png" id="61" name="Picture"/>
+                    <pic:cNvPicPr>
+                      <a:picLocks noChangeArrowheads="1" noChangeAspect="1"/>
+                    </pic:cNvPicPr>
+                  </pic:nvPicPr>
+                  <pic:blipFill>
+                    <a:blip r:embed="rId59"/>
+                    <a:stretch>
+                      <a:fillRect/>
+                    </a:stretch>
+                  </pic:blipFill>
+                  <pic:spPr bwMode="auto">
+                    <a:xfrm>
+                      <a:off x="0" y="0"/>
+                      <a:ext cx="3733800" cy="2573655"/>
+                    </a:xfrm>
+                    <a:prstGeom prst="rect">
+                      <a:avLst/>
+                    </a:prstGeom>
+                    <a:noFill/>
+                    <a:ln w="9525">
+                      <a:noFill/>
+                      <a:headEnd/>
+                      <a:tailEnd/>
+                    </a:ln>
+                  </pic:spPr>
+                </pic:pic>
+              </a:graphicData>
+            </a:graphic>
+          </wp:inline>
+        </w:drawing>
+      </w:r>
+    </w:p>
     <w:p>
       <w:pPr>
         <w:pStyle w:val="ImageCaption"/>
@@ -841,31 +1127,53 @@
         <w:t xml:space="preserve">Раскладку клавиатуры выбираю и русскую, и английскую (рис. fig. 14).</w:t>
       </w:r>
     </w:p>
-    <w:tbl>
-      <w:tblPr>
-        <w:tblStyle w:val="FigureTable"/>
-        <w:tblW w:type="auto" w:w="0"/>
-        <w:jc w:val="center"/>
-        <w:tblLook w:firstRow="0" w:lastRow="0" w:firstColumn="0" w:lastColumn="0"/>
-      </w:tblPr>
-      <w:tblGrid>
-        <w:gridCol w:w="7920"/>
-      </w:tblGrid>
-      <w:tr>
-        <w:tc>
-          <w:tcPr/>
-          <w:p>
-            <w:pPr>
-              <w:pStyle w:val="Compact"/>
-              <w:jc w:val="center"/>
-            </w:pPr>
-            <w:r>
-              <w:t xml:space="preserve">Рис. 14: Выбор раскладки клавиатуры</w:t>
-            </w:r>
-          </w:p>
-        </w:tc>
-      </w:tr>
-    </w:tbl>
+    <w:p>
+      <w:pPr>
+        <w:pStyle w:val="CaptionedFigure"/>
+      </w:pPr>
+      <w:r>
+        <w:drawing>
+          <wp:inline>
+            <wp:extent cx="3733800" cy="2586990"/>
+            <wp:effectExtent b="0" l="0" r="0" t="0"/>
+            <wp:docPr descr="Рис. 14: Выбор раскладки клавиатуры" title="" id="63" name="Picture"/>
+            <a:graphic>
+              <a:graphicData uri="http://schemas.openxmlformats.org/drawingml/2006/picture">
+                <pic:pic>
+                  <pic:nvPicPr>
+                    <pic:cNvPr descr="image/14.png" id="64" name="Picture"/>
+                    <pic:cNvPicPr>
+                      <a:picLocks noChangeArrowheads="1" noChangeAspect="1"/>
+                    </pic:cNvPicPr>
+                  </pic:nvPicPr>
+                  <pic:blipFill>
+                    <a:blip r:embed="rId62"/>
+                    <a:stretch>
+                      <a:fillRect/>
+                    </a:stretch>
+                  </pic:blipFill>
+                  <pic:spPr bwMode="auto">
+                    <a:xfrm>
+                      <a:off x="0" y="0"/>
+                      <a:ext cx="3733800" cy="2586990"/>
+                    </a:xfrm>
+                    <a:prstGeom prst="rect">
+                      <a:avLst/>
+                    </a:prstGeom>
+                    <a:noFill/>
+                    <a:ln w="9525">
+                      <a:noFill/>
+                      <a:headEnd/>
+                      <a:tailEnd/>
+                    </a:ln>
+                  </pic:spPr>
+                </pic:pic>
+              </a:graphicData>
+            </a:graphic>
+          </wp:inline>
+        </w:drawing>
+      </w:r>
+    </w:p>
     <w:p>
       <w:pPr>
         <w:pStyle w:val="ImageCaption"/>
@@ -882,31 +1190,53 @@
         <w:t xml:space="preserve">Проверяю место установки и сохраняю значение по умолчанию (рис. fig. 16).</w:t>
       </w:r>
     </w:p>
-    <w:tbl>
-      <w:tblPr>
-        <w:tblStyle w:val="FigureTable"/>
-        <w:tblW w:type="auto" w:w="0"/>
-        <w:jc w:val="center"/>
-        <w:tblLook w:firstRow="0" w:lastRow="0" w:firstColumn="0" w:lastColumn="0"/>
-      </w:tblPr>
-      <w:tblGrid>
-        <w:gridCol w:w="7920"/>
-      </w:tblGrid>
-      <w:tr>
-        <w:tc>
-          <w:tcPr/>
-          <w:p>
-            <w:pPr>
-              <w:pStyle w:val="Compact"/>
-              <w:jc w:val="center"/>
-            </w:pPr>
-            <w:r>
-              <w:t xml:space="preserve">Рис. 15: Выбор места установки</w:t>
-            </w:r>
-          </w:p>
-        </w:tc>
-      </w:tr>
-    </w:tbl>
+    <w:p>
+      <w:pPr>
+        <w:pStyle w:val="CaptionedFigure"/>
+      </w:pPr>
+      <w:r>
+        <w:drawing>
+          <wp:inline>
+            <wp:extent cx="3733800" cy="2560320"/>
+            <wp:effectExtent b="0" l="0" r="0" t="0"/>
+            <wp:docPr descr="Рис. 15: Выбор места установки" title="" id="66" name="Picture"/>
+            <a:graphic>
+              <a:graphicData uri="http://schemas.openxmlformats.org/drawingml/2006/picture">
+                <pic:pic>
+                  <pic:nvPicPr>
+                    <pic:cNvPr descr="image/15.png" id="67" name="Picture"/>
+                    <pic:cNvPicPr>
+                      <a:picLocks noChangeArrowheads="1" noChangeAspect="1"/>
+                    </pic:cNvPicPr>
+                  </pic:nvPicPr>
+                  <pic:blipFill>
+                    <a:blip r:embed="rId65"/>
+                    <a:stretch>
+                      <a:fillRect/>
+                    </a:stretch>
+                  </pic:blipFill>
+                  <pic:spPr bwMode="auto">
+                    <a:xfrm>
+                      <a:off x="0" y="0"/>
+                      <a:ext cx="3733800" cy="2560320"/>
+                    </a:xfrm>
+                    <a:prstGeom prst="rect">
+                      <a:avLst/>
+                    </a:prstGeom>
+                    <a:noFill/>
+                    <a:ln w="9525">
+                      <a:noFill/>
+                      <a:headEnd/>
+                      <a:tailEnd/>
+                    </a:ln>
+                  </pic:spPr>
+                </pic:pic>
+              </a:graphicData>
+            </a:graphic>
+          </wp:inline>
+        </w:drawing>
+      </w:r>
+    </w:p>
     <w:p>
       <w:pPr>
         <w:pStyle w:val="ImageCaption"/>
@@ -923,31 +1253,53 @@
         <w:t xml:space="preserve">Создаю аккаунт администратора и создаю пароль для супер-пользователя (рис. fig. 18).</w:t>
       </w:r>
     </w:p>
-    <w:tbl>
-      <w:tblPr>
-        <w:tblStyle w:val="FigureTable"/>
-        <w:tblW w:type="auto" w:w="0"/>
-        <w:jc w:val="center"/>
-        <w:tblLook w:firstRow="0" w:lastRow="0" w:firstColumn="0" w:lastColumn="0"/>
-      </w:tblPr>
-      <w:tblGrid>
-        <w:gridCol w:w="7920"/>
-      </w:tblGrid>
-      <w:tr>
-        <w:tc>
-          <w:tcPr/>
-          <w:p>
-            <w:pPr>
-              <w:pStyle w:val="Compact"/>
-              <w:jc w:val="center"/>
-            </w:pPr>
-            <w:r>
-              <w:t xml:space="preserve">Рис. 16: Создание аккаунта администратора</w:t>
-            </w:r>
-          </w:p>
-        </w:tc>
-      </w:tr>
-    </w:tbl>
+    <w:p>
+      <w:pPr>
+        <w:pStyle w:val="CaptionedFigure"/>
+      </w:pPr>
+      <w:r>
+        <w:drawing>
+          <wp:inline>
+            <wp:extent cx="3733800" cy="2566987"/>
+            <wp:effectExtent b="0" l="0" r="0" t="0"/>
+            <wp:docPr descr="Рис. 16: Создание аккаунта администратора" title="" id="69" name="Picture"/>
+            <a:graphic>
+              <a:graphicData uri="http://schemas.openxmlformats.org/drawingml/2006/picture">
+                <pic:pic>
+                  <pic:nvPicPr>
+                    <pic:cNvPr descr="image/16.png" id="70" name="Picture"/>
+                    <pic:cNvPicPr>
+                      <a:picLocks noChangeArrowheads="1" noChangeAspect="1"/>
+                    </pic:cNvPicPr>
+                  </pic:nvPicPr>
+                  <pic:blipFill>
+                    <a:blip r:embed="rId68"/>
+                    <a:stretch>
+                      <a:fillRect/>
+                    </a:stretch>
+                  </pic:blipFill>
+                  <pic:spPr bwMode="auto">
+                    <a:xfrm>
+                      <a:off x="0" y="0"/>
+                      <a:ext cx="3733800" cy="2566987"/>
+                    </a:xfrm>
+                    <a:prstGeom prst="rect">
+                      <a:avLst/>
+                    </a:prstGeom>
+                    <a:noFill/>
+                    <a:ln w="9525">
+                      <a:noFill/>
+                      <a:headEnd/>
+                      <a:tailEnd/>
+                    </a:ln>
+                  </pic:spPr>
+                </pic:pic>
+              </a:graphicData>
+            </a:graphic>
+          </wp:inline>
+        </w:drawing>
+      </w:r>
+    </w:p>
     <w:p>
       <w:pPr>
         <w:pStyle w:val="ImageCaption"/>
@@ -956,8 +1308,8 @@
         <w:t xml:space="preserve">Рис. 16: Создание аккаунта администратора</w:t>
       </w:r>
     </w:p>
-    <w:bookmarkEnd w:id="23"/>
-    <w:bookmarkStart w:id="24" w:name="Xd7207a16ebd0d1d6923a081c69ae838077a44d7"/>
+    <w:bookmarkEnd w:id="71"/>
+    <w:bookmarkStart w:id="116" w:name="Xd7207a16ebd0d1d6923a081c69ae838077a44d7"/>
     <w:p>
       <w:pPr>
         <w:pStyle w:val="Heading2"/>
@@ -983,31 +1335,53 @@
         <w:t xml:space="preserve">Нажимаю Win+Enter для запуска терминала и переключаюсь на роль супер-пользователя(рис. fig. 24).</w:t>
       </w:r>
     </w:p>
-    <w:tbl>
-      <w:tblPr>
-        <w:tblStyle w:val="FigureTable"/>
-        <w:tblW w:type="auto" w:w="0"/>
-        <w:jc w:val="center"/>
-        <w:tblLook w:firstRow="0" w:lastRow="0" w:firstColumn="0" w:lastColumn="0"/>
-      </w:tblPr>
-      <w:tblGrid>
-        <w:gridCol w:w="7920"/>
-      </w:tblGrid>
-      <w:tr>
-        <w:tc>
-          <w:tcPr/>
-          <w:p>
-            <w:pPr>
-              <w:pStyle w:val="Compact"/>
-              <w:jc w:val="center"/>
-            </w:pPr>
-            <w:r>
-              <w:t xml:space="preserve">Рис. 17: Запуск терминала</w:t>
-            </w:r>
-          </w:p>
-        </w:tc>
-      </w:tr>
-    </w:tbl>
+    <w:p>
+      <w:pPr>
+        <w:pStyle w:val="CaptionedFigure"/>
+      </w:pPr>
+      <w:r>
+        <w:drawing>
+          <wp:inline>
+            <wp:extent cx="3733800" cy="2573655"/>
+            <wp:effectExtent b="0" l="0" r="0" t="0"/>
+            <wp:docPr descr="Рис. 17: Запуск терминала" title="" id="73" name="Picture"/>
+            <a:graphic>
+              <a:graphicData uri="http://schemas.openxmlformats.org/drawingml/2006/picture">
+                <pic:pic>
+                  <pic:nvPicPr>
+                    <pic:cNvPr descr="image/17.png" id="74" name="Picture"/>
+                    <pic:cNvPicPr>
+                      <a:picLocks noChangeArrowheads="1" noChangeAspect="1"/>
+                    </pic:cNvPicPr>
+                  </pic:nvPicPr>
+                  <pic:blipFill>
+                    <a:blip r:embed="rId72"/>
+                    <a:stretch>
+                      <a:fillRect/>
+                    </a:stretch>
+                  </pic:blipFill>
+                  <pic:spPr bwMode="auto">
+                    <a:xfrm>
+                      <a:off x="0" y="0"/>
+                      <a:ext cx="3733800" cy="2573655"/>
+                    </a:xfrm>
+                    <a:prstGeom prst="rect">
+                      <a:avLst/>
+                    </a:prstGeom>
+                    <a:noFill/>
+                    <a:ln w="9525">
+                      <a:noFill/>
+                      <a:headEnd/>
+                      <a:tailEnd/>
+                    </a:ln>
+                  </pic:spPr>
+                </pic:pic>
+              </a:graphicData>
+            </a:graphic>
+          </wp:inline>
+        </w:drawing>
+      </w:r>
+    </w:p>
     <w:p>
       <w:pPr>
         <w:pStyle w:val="ImageCaption"/>
@@ -1024,31 +1398,53 @@
         <w:t xml:space="preserve">Обновляю все пакеты (рис. fig. 25).</w:t>
       </w:r>
     </w:p>
-    <w:tbl>
-      <w:tblPr>
-        <w:tblStyle w:val="FigureTable"/>
-        <w:tblW w:type="auto" w:w="0"/>
-        <w:jc w:val="center"/>
-        <w:tblLook w:firstRow="0" w:lastRow="0" w:firstColumn="0" w:lastColumn="0"/>
-      </w:tblPr>
-      <w:tblGrid>
-        <w:gridCol w:w="7920"/>
-      </w:tblGrid>
-      <w:tr>
-        <w:tc>
-          <w:tcPr/>
-          <w:p>
-            <w:pPr>
-              <w:pStyle w:val="Compact"/>
-              <w:jc w:val="center"/>
-            </w:pPr>
-            <w:r>
-              <w:t xml:space="preserve">Рис. 18: Обновления</w:t>
-            </w:r>
-          </w:p>
-        </w:tc>
-      </w:tr>
-    </w:tbl>
+    <w:p>
+      <w:pPr>
+        <w:pStyle w:val="CaptionedFigure"/>
+      </w:pPr>
+      <w:r>
+        <w:drawing>
+          <wp:inline>
+            <wp:extent cx="3733800" cy="1013459"/>
+            <wp:effectExtent b="0" l="0" r="0" t="0"/>
+            <wp:docPr descr="Рис. 18: Обновления" title="" id="76" name="Picture"/>
+            <a:graphic>
+              <a:graphicData uri="http://schemas.openxmlformats.org/drawingml/2006/picture">
+                <pic:pic>
+                  <pic:nvPicPr>
+                    <pic:cNvPr descr="image/18.png" id="77" name="Picture"/>
+                    <pic:cNvPicPr>
+                      <a:picLocks noChangeArrowheads="1" noChangeAspect="1"/>
+                    </pic:cNvPicPr>
+                  </pic:nvPicPr>
+                  <pic:blipFill>
+                    <a:blip r:embed="rId75"/>
+                    <a:stretch>
+                      <a:fillRect/>
+                    </a:stretch>
+                  </pic:blipFill>
+                  <pic:spPr bwMode="auto">
+                    <a:xfrm>
+                      <a:off x="0" y="0"/>
+                      <a:ext cx="3733800" cy="1013459"/>
+                    </a:xfrm>
+                    <a:prstGeom prst="rect">
+                      <a:avLst/>
+                    </a:prstGeom>
+                    <a:noFill/>
+                    <a:ln w="9525">
+                      <a:noFill/>
+                      <a:headEnd/>
+                      <a:tailEnd/>
+                    </a:ln>
+                  </pic:spPr>
+                </pic:pic>
+              </a:graphicData>
+            </a:graphic>
+          </wp:inline>
+        </w:drawing>
+      </w:r>
+    </w:p>
     <w:p>
       <w:pPr>
         <w:pStyle w:val="ImageCaption"/>
@@ -1083,31 +1479,53 @@
         <w:t xml:space="preserve">в одном терминале, mc в качестве файлового менеджера в терминале (рис. fig. 26).</w:t>
       </w:r>
     </w:p>
-    <w:tbl>
-      <w:tblPr>
-        <w:tblStyle w:val="FigureTable"/>
-        <w:tblW w:type="auto" w:w="0"/>
-        <w:jc w:val="center"/>
-        <w:tblLook w:firstRow="0" w:lastRow="0" w:firstColumn="0" w:lastColumn="0"/>
-      </w:tblPr>
-      <w:tblGrid>
-        <w:gridCol w:w="7920"/>
-      </w:tblGrid>
-      <w:tr>
-        <w:tc>
-          <w:tcPr/>
-          <w:p>
-            <w:pPr>
-              <w:pStyle w:val="Compact"/>
-              <w:jc w:val="center"/>
-            </w:pPr>
-            <w:r>
-              <w:t xml:space="preserve">Рис. 19: Установка tmux и mc</w:t>
-            </w:r>
-          </w:p>
-        </w:tc>
-      </w:tr>
-    </w:tbl>
+    <w:p>
+      <w:pPr>
+        <w:pStyle w:val="CaptionedFigure"/>
+      </w:pPr>
+      <w:r>
+        <w:drawing>
+          <wp:inline>
+            <wp:extent cx="2343150" cy="838200"/>
+            <wp:effectExtent b="0" l="0" r="0" t="0"/>
+            <wp:docPr descr="Рис. 19: Установка tmux и mc" title="" id="79" name="Picture"/>
+            <a:graphic>
+              <a:graphicData uri="http://schemas.openxmlformats.org/drawingml/2006/picture">
+                <pic:pic>
+                  <pic:nvPicPr>
+                    <pic:cNvPr descr="image/19.png" id="80" name="Picture"/>
+                    <pic:cNvPicPr>
+                      <a:picLocks noChangeArrowheads="1" noChangeAspect="1"/>
+                    </pic:cNvPicPr>
+                  </pic:nvPicPr>
+                  <pic:blipFill>
+                    <a:blip r:embed="rId78"/>
+                    <a:stretch>
+                      <a:fillRect/>
+                    </a:stretch>
+                  </pic:blipFill>
+                  <pic:spPr bwMode="auto">
+                    <a:xfrm>
+                      <a:off x="0" y="0"/>
+                      <a:ext cx="2343150" cy="838200"/>
+                    </a:xfrm>
+                    <a:prstGeom prst="rect">
+                      <a:avLst/>
+                    </a:prstGeom>
+                    <a:noFill/>
+                    <a:ln w="9525">
+                      <a:noFill/>
+                      <a:headEnd/>
+                      <a:tailEnd/>
+                    </a:ln>
+                  </pic:spPr>
+                </pic:pic>
+              </a:graphicData>
+            </a:graphic>
+          </wp:inline>
+        </w:drawing>
+      </w:r>
+    </w:p>
     <w:p>
       <w:pPr>
         <w:pStyle w:val="ImageCaption"/>
@@ -1124,31 +1542,53 @@
         <w:t xml:space="preserve">Устанавливаю программы для автоматического обновления (рис. fig. 27).</w:t>
       </w:r>
     </w:p>
-    <w:tbl>
-      <w:tblPr>
-        <w:tblStyle w:val="FigureTable"/>
-        <w:tblW w:type="auto" w:w="0"/>
-        <w:jc w:val="center"/>
-        <w:tblLook w:firstRow="0" w:lastRow="0" w:firstColumn="0" w:lastColumn="0"/>
-      </w:tblPr>
-      <w:tblGrid>
-        <w:gridCol w:w="7920"/>
-      </w:tblGrid>
-      <w:tr>
-        <w:tc>
-          <w:tcPr/>
-          <w:p>
-            <w:pPr>
-              <w:pStyle w:val="Compact"/>
-              <w:jc w:val="center"/>
-            </w:pPr>
-            <w:r>
-              <w:t xml:space="preserve">Рис. 20: Установка программного обеспечения для автоматического обновления</w:t>
-            </w:r>
-          </w:p>
-        </w:tc>
-      </w:tr>
-    </w:tbl>
+    <w:p>
+      <w:pPr>
+        <w:pStyle w:val="CaptionedFigure"/>
+      </w:pPr>
+      <w:r>
+        <w:drawing>
+          <wp:inline>
+            <wp:extent cx="3733800" cy="1060132"/>
+            <wp:effectExtent b="0" l="0" r="0" t="0"/>
+            <wp:docPr descr="Рис. 20: Установка программного обеспечения для автоматического обновления" title="" id="82" name="Picture"/>
+            <a:graphic>
+              <a:graphicData uri="http://schemas.openxmlformats.org/drawingml/2006/picture">
+                <pic:pic>
+                  <pic:nvPicPr>
+                    <pic:cNvPr descr="image/20.png" id="83" name="Picture"/>
+                    <pic:cNvPicPr>
+                      <a:picLocks noChangeArrowheads="1" noChangeAspect="1"/>
+                    </pic:cNvPicPr>
+                  </pic:nvPicPr>
+                  <pic:blipFill>
+                    <a:blip r:embed="rId81"/>
+                    <a:stretch>
+                      <a:fillRect/>
+                    </a:stretch>
+                  </pic:blipFill>
+                  <pic:spPr bwMode="auto">
+                    <a:xfrm>
+                      <a:off x="0" y="0"/>
+                      <a:ext cx="3733800" cy="1060132"/>
+                    </a:xfrm>
+                    <a:prstGeom prst="rect">
+                      <a:avLst/>
+                    </a:prstGeom>
+                    <a:noFill/>
+                    <a:ln w="9525">
+                      <a:noFill/>
+                      <a:headEnd/>
+                      <a:tailEnd/>
+                    </a:ln>
+                  </pic:spPr>
+                </pic:pic>
+              </a:graphicData>
+            </a:graphic>
+          </wp:inline>
+        </w:drawing>
+      </w:r>
+    </w:p>
     <w:p>
       <w:pPr>
         <w:pStyle w:val="ImageCaption"/>
@@ -1165,31 +1605,53 @@
         <w:t xml:space="preserve">Запускаю таймер (рис. fig. 28).</w:t>
       </w:r>
     </w:p>
-    <w:tbl>
-      <w:tblPr>
-        <w:tblStyle w:val="FigureTable"/>
-        <w:tblW w:type="auto" w:w="0"/>
-        <w:jc w:val="center"/>
-        <w:tblLook w:firstRow="0" w:lastRow="0" w:firstColumn="0" w:lastColumn="0"/>
-      </w:tblPr>
-      <w:tblGrid>
-        <w:gridCol w:w="7920"/>
-      </w:tblGrid>
-      <w:tr>
-        <w:tc>
-          <w:tcPr/>
-          <w:p>
-            <w:pPr>
-              <w:pStyle w:val="Compact"/>
-              <w:jc w:val="center"/>
-            </w:pPr>
-            <w:r>
-              <w:t xml:space="preserve">Рис. 21: Запуск таймера</w:t>
-            </w:r>
-          </w:p>
-        </w:tc>
-      </w:tr>
-    </w:tbl>
+    <w:p>
+      <w:pPr>
+        <w:pStyle w:val="CaptionedFigure"/>
+      </w:pPr>
+      <w:r>
+        <w:drawing>
+          <wp:inline>
+            <wp:extent cx="3733800" cy="1551105"/>
+            <wp:effectExtent b="0" l="0" r="0" t="0"/>
+            <wp:docPr descr="Рис. 21: Запуск таймера" title="" id="85" name="Picture"/>
+            <a:graphic>
+              <a:graphicData uri="http://schemas.openxmlformats.org/drawingml/2006/picture">
+                <pic:pic>
+                  <pic:nvPicPr>
+                    <pic:cNvPr descr="image/21.png" id="86" name="Picture"/>
+                    <pic:cNvPicPr>
+                      <a:picLocks noChangeArrowheads="1" noChangeAspect="1"/>
+                    </pic:cNvPicPr>
+                  </pic:nvPicPr>
+                  <pic:blipFill>
+                    <a:blip r:embed="rId84"/>
+                    <a:stretch>
+                      <a:fillRect/>
+                    </a:stretch>
+                  </pic:blipFill>
+                  <pic:spPr bwMode="auto">
+                    <a:xfrm>
+                      <a:off x="0" y="0"/>
+                      <a:ext cx="3733800" cy="1551105"/>
+                    </a:xfrm>
+                    <a:prstGeom prst="rect">
+                      <a:avLst/>
+                    </a:prstGeom>
+                    <a:noFill/>
+                    <a:ln w="9525">
+                      <a:noFill/>
+                      <a:headEnd/>
+                      <a:tailEnd/>
+                    </a:ln>
+                  </pic:spPr>
+                </pic:pic>
+              </a:graphicData>
+            </a:graphic>
+          </wp:inline>
+        </w:drawing>
+      </w:r>
+    </w:p>
     <w:p>
       <w:pPr>
         <w:pStyle w:val="ImageCaption"/>
@@ -1206,31 +1668,53 @@
         <w:t xml:space="preserve">Перемещаюсь в директорию /etc/selinux, открываю md, ищу нужный файл (рис. fig. 29).</w:t>
       </w:r>
     </w:p>
-    <w:tbl>
-      <w:tblPr>
-        <w:tblStyle w:val="FigureTable"/>
-        <w:tblW w:type="auto" w:w="0"/>
-        <w:jc w:val="center"/>
-        <w:tblLook w:firstRow="0" w:lastRow="0" w:firstColumn="0" w:lastColumn="0"/>
-      </w:tblPr>
-      <w:tblGrid>
-        <w:gridCol w:w="7920"/>
-      </w:tblGrid>
-      <w:tr>
-        <w:tc>
-          <w:tcPr/>
-          <w:p>
-            <w:pPr>
-              <w:pStyle w:val="Compact"/>
-              <w:jc w:val="center"/>
-            </w:pPr>
-            <w:r>
-              <w:t xml:space="preserve">Рис. 22: Поиск файла</w:t>
-            </w:r>
-          </w:p>
-        </w:tc>
-      </w:tr>
-    </w:tbl>
+    <w:p>
+      <w:pPr>
+        <w:pStyle w:val="CaptionedFigure"/>
+      </w:pPr>
+      <w:r>
+        <w:drawing>
+          <wp:inline>
+            <wp:extent cx="3733800" cy="354009"/>
+            <wp:effectExtent b="0" l="0" r="0" t="0"/>
+            <wp:docPr descr="Рис. 22: Поиск файла" title="" id="88" name="Picture"/>
+            <a:graphic>
+              <a:graphicData uri="http://schemas.openxmlformats.org/drawingml/2006/picture">
+                <pic:pic>
+                  <pic:nvPicPr>
+                    <pic:cNvPr descr="image/22.png" id="89" name="Picture"/>
+                    <pic:cNvPicPr>
+                      <a:picLocks noChangeArrowheads="1" noChangeAspect="1"/>
+                    </pic:cNvPicPr>
+                  </pic:nvPicPr>
+                  <pic:blipFill>
+                    <a:blip r:embed="rId87"/>
+                    <a:stretch>
+                      <a:fillRect/>
+                    </a:stretch>
+                  </pic:blipFill>
+                  <pic:spPr bwMode="auto">
+                    <a:xfrm>
+                      <a:off x="0" y="0"/>
+                      <a:ext cx="3733800" cy="354009"/>
+                    </a:xfrm>
+                    <a:prstGeom prst="rect">
+                      <a:avLst/>
+                    </a:prstGeom>
+                    <a:noFill/>
+                    <a:ln w="9525">
+                      <a:noFill/>
+                      <a:headEnd/>
+                      <a:tailEnd/>
+                    </a:ln>
+                  </pic:spPr>
+                </pic:pic>
+              </a:graphicData>
+            </a:graphic>
+          </wp:inline>
+        </w:drawing>
+      </w:r>
+    </w:p>
     <w:p>
       <w:pPr>
         <w:pStyle w:val="ImageCaption"/>
@@ -1247,31 +1731,53 @@
         <w:t xml:space="preserve">Изменяю открытый файл: SELINUX=enforcing меняю на значение SELINUX=permissive (рис. fig. 30).</w:t>
       </w:r>
     </w:p>
-    <w:tbl>
-      <w:tblPr>
-        <w:tblStyle w:val="FigureTable"/>
-        <w:tblW w:type="auto" w:w="0"/>
-        <w:jc w:val="center"/>
-        <w:tblLook w:firstRow="0" w:lastRow="0" w:firstColumn="0" w:lastColumn="0"/>
-      </w:tblPr>
-      <w:tblGrid>
-        <w:gridCol w:w="7920"/>
-      </w:tblGrid>
-      <w:tr>
-        <w:tc>
-          <w:tcPr/>
-          <w:p>
-            <w:pPr>
-              <w:pStyle w:val="Compact"/>
-              <w:jc w:val="center"/>
-            </w:pPr>
-            <w:r>
-              <w:t xml:space="preserve">Рис. 23: Изменение файла</w:t>
-            </w:r>
-          </w:p>
-        </w:tc>
-      </w:tr>
-    </w:tbl>
+    <w:p>
+      <w:pPr>
+        <w:pStyle w:val="CaptionedFigure"/>
+      </w:pPr>
+      <w:r>
+        <w:drawing>
+          <wp:inline>
+            <wp:extent cx="3733800" cy="1700212"/>
+            <wp:effectExtent b="0" l="0" r="0" t="0"/>
+            <wp:docPr descr="Рис. 23: Изменение файла" title="" id="91" name="Picture"/>
+            <a:graphic>
+              <a:graphicData uri="http://schemas.openxmlformats.org/drawingml/2006/picture">
+                <pic:pic>
+                  <pic:nvPicPr>
+                    <pic:cNvPr descr="image/23.png" id="92" name="Picture"/>
+                    <pic:cNvPicPr>
+                      <a:picLocks noChangeArrowheads="1" noChangeAspect="1"/>
+                    </pic:cNvPicPr>
+                  </pic:nvPicPr>
+                  <pic:blipFill>
+                    <a:blip r:embed="rId90"/>
+                    <a:stretch>
+                      <a:fillRect/>
+                    </a:stretch>
+                  </pic:blipFill>
+                  <pic:spPr bwMode="auto">
+                    <a:xfrm>
+                      <a:off x="0" y="0"/>
+                      <a:ext cx="3733800" cy="1700212"/>
+                    </a:xfrm>
+                    <a:prstGeom prst="rect">
+                      <a:avLst/>
+                    </a:prstGeom>
+                    <a:noFill/>
+                    <a:ln w="9525">
+                      <a:noFill/>
+                      <a:headEnd/>
+                      <a:tailEnd/>
+                    </a:ln>
+                  </pic:spPr>
+                </pic:pic>
+              </a:graphicData>
+            </a:graphic>
+          </wp:inline>
+        </w:drawing>
+      </w:r>
+    </w:p>
     <w:p>
       <w:pPr>
         <w:pStyle w:val="ImageCaption"/>
@@ -1288,31 +1794,53 @@
         <w:t xml:space="preserve">Перезагружаю виртуальную машину (рис. fig. 31).</w:t>
       </w:r>
     </w:p>
-    <w:tbl>
-      <w:tblPr>
-        <w:tblStyle w:val="FigureTable"/>
-        <w:tblW w:type="auto" w:w="0"/>
-        <w:jc w:val="center"/>
-        <w:tblLook w:firstRow="0" w:lastRow="0" w:firstColumn="0" w:lastColumn="0"/>
-      </w:tblPr>
-      <w:tblGrid>
-        <w:gridCol w:w="7920"/>
-      </w:tblGrid>
-      <w:tr>
-        <w:tc>
-          <w:tcPr/>
-          <w:p>
-            <w:pPr>
-              <w:pStyle w:val="Compact"/>
-              <w:jc w:val="center"/>
-            </w:pPr>
-            <w:r>
-              <w:t xml:space="preserve">Рис. 24: Перезагрузка виртуальной машины</w:t>
-            </w:r>
-          </w:p>
-        </w:tc>
-      </w:tr>
-    </w:tbl>
+    <w:p>
+      <w:pPr>
+        <w:pStyle w:val="CaptionedFigure"/>
+      </w:pPr>
+      <w:r>
+        <w:drawing>
+          <wp:inline>
+            <wp:extent cx="3733800" cy="1966912"/>
+            <wp:effectExtent b="0" l="0" r="0" t="0"/>
+            <wp:docPr descr="Рис. 24: Перезагрузка виртуальной машины" title="" id="94" name="Picture"/>
+            <a:graphic>
+              <a:graphicData uri="http://schemas.openxmlformats.org/drawingml/2006/picture">
+                <pic:pic>
+                  <pic:nvPicPr>
+                    <pic:cNvPr descr="image/24.png" id="95" name="Picture"/>
+                    <pic:cNvPicPr>
+                      <a:picLocks noChangeArrowheads="1" noChangeAspect="1"/>
+                    </pic:cNvPicPr>
+                  </pic:nvPicPr>
+                  <pic:blipFill>
+                    <a:blip r:embed="rId93"/>
+                    <a:stretch>
+                      <a:fillRect/>
+                    </a:stretch>
+                  </pic:blipFill>
+                  <pic:spPr bwMode="auto">
+                    <a:xfrm>
+                      <a:off x="0" y="0"/>
+                      <a:ext cx="3733800" cy="1966912"/>
+                    </a:xfrm>
+                    <a:prstGeom prst="rect">
+                      <a:avLst/>
+                    </a:prstGeom>
+                    <a:noFill/>
+                    <a:ln w="9525">
+                      <a:noFill/>
+                      <a:headEnd/>
+                      <a:tailEnd/>
+                    </a:ln>
+                  </pic:spPr>
+                </pic:pic>
+              </a:graphicData>
+            </a:graphic>
+          </wp:inline>
+        </w:drawing>
+      </w:r>
+    </w:p>
     <w:p>
       <w:pPr>
         <w:pStyle w:val="ImageCaption"/>
@@ -1329,31 +1857,53 @@
         <w:t xml:space="preserve">Снова вхожу в ОС, снова запускаю терминал, запускюа терминальный мультиплексор (рис. fig. 32).</w:t>
       </w:r>
     </w:p>
-    <w:tbl>
-      <w:tblPr>
-        <w:tblStyle w:val="FigureTable"/>
-        <w:tblW w:type="auto" w:w="0"/>
-        <w:jc w:val="center"/>
-        <w:tblLook w:firstRow="0" w:lastRow="0" w:firstColumn="0" w:lastColumn="0"/>
-      </w:tblPr>
-      <w:tblGrid>
-        <w:gridCol w:w="7920"/>
-      </w:tblGrid>
-      <w:tr>
-        <w:tc>
-          <w:tcPr/>
-          <w:p>
-            <w:pPr>
-              <w:pStyle w:val="Compact"/>
-              <w:jc w:val="center"/>
-            </w:pPr>
-            <w:r>
-              <w:t xml:space="preserve">Рис. 25: Запуск терминального мультиплексора</w:t>
-            </w:r>
-          </w:p>
-        </w:tc>
-      </w:tr>
-    </w:tbl>
+    <w:p>
+      <w:pPr>
+        <w:pStyle w:val="CaptionedFigure"/>
+      </w:pPr>
+      <w:r>
+        <w:drawing>
+          <wp:inline>
+            <wp:extent cx="1552575" cy="180975"/>
+            <wp:effectExtent b="0" l="0" r="0" t="0"/>
+            <wp:docPr descr="Рис. 25: Запуск терминального мультиплексора" title="" id="97" name="Picture"/>
+            <a:graphic>
+              <a:graphicData uri="http://schemas.openxmlformats.org/drawingml/2006/picture">
+                <pic:pic>
+                  <pic:nvPicPr>
+                    <pic:cNvPr descr="image/25.png" id="98" name="Picture"/>
+                    <pic:cNvPicPr>
+                      <a:picLocks noChangeArrowheads="1" noChangeAspect="1"/>
+                    </pic:cNvPicPr>
+                  </pic:nvPicPr>
+                  <pic:blipFill>
+                    <a:blip r:embed="rId96"/>
+                    <a:stretch>
+                      <a:fillRect/>
+                    </a:stretch>
+                  </pic:blipFill>
+                  <pic:spPr bwMode="auto">
+                    <a:xfrm>
+                      <a:off x="0" y="0"/>
+                      <a:ext cx="1552575" cy="180975"/>
+                    </a:xfrm>
+                    <a:prstGeom prst="rect">
+                      <a:avLst/>
+                    </a:prstGeom>
+                    <a:noFill/>
+                    <a:ln w="9525">
+                      <a:noFill/>
+                      <a:headEnd/>
+                      <a:tailEnd/>
+                    </a:ln>
+                  </pic:spPr>
+                </pic:pic>
+              </a:graphicData>
+            </a:graphic>
+          </wp:inline>
+        </w:drawing>
+      </w:r>
+    </w:p>
     <w:p>
       <w:pPr>
         <w:pStyle w:val="ImageCaption"/>
@@ -1370,31 +1920,53 @@
         <w:t xml:space="preserve">Переключаюсь на роль супер-пользователя (рис. fig. 33).</w:t>
       </w:r>
     </w:p>
-    <w:tbl>
-      <w:tblPr>
-        <w:tblStyle w:val="FigureTable"/>
-        <w:tblW w:type="auto" w:w="0"/>
-        <w:jc w:val="center"/>
-        <w:tblLook w:firstRow="0" w:lastRow="0" w:firstColumn="0" w:lastColumn="0"/>
-      </w:tblPr>
-      <w:tblGrid>
-        <w:gridCol w:w="7920"/>
-      </w:tblGrid>
-      <w:tr>
-        <w:tc>
-          <w:tcPr/>
-          <w:p>
-            <w:pPr>
-              <w:pStyle w:val="Compact"/>
-              <w:jc w:val="center"/>
-            </w:pPr>
-            <w:r>
-              <w:t xml:space="preserve">Рис. 26: Переключение на роль супер-пользователя</w:t>
-            </w:r>
-          </w:p>
-        </w:tc>
-      </w:tr>
-    </w:tbl>
+    <w:p>
+      <w:pPr>
+        <w:pStyle w:val="CaptionedFigure"/>
+      </w:pPr>
+      <w:r>
+        <w:drawing>
+          <wp:inline>
+            <wp:extent cx="3733800" cy="507872"/>
+            <wp:effectExtent b="0" l="0" r="0" t="0"/>
+            <wp:docPr descr="Рис. 26: Переключение на роль супер-пользователя" title="" id="100" name="Picture"/>
+            <a:graphic>
+              <a:graphicData uri="http://schemas.openxmlformats.org/drawingml/2006/picture">
+                <pic:pic>
+                  <pic:nvPicPr>
+                    <pic:cNvPr descr="image/26.png" id="101" name="Picture"/>
+                    <pic:cNvPicPr>
+                      <a:picLocks noChangeArrowheads="1" noChangeAspect="1"/>
+                    </pic:cNvPicPr>
+                  </pic:nvPicPr>
+                  <pic:blipFill>
+                    <a:blip r:embed="rId99"/>
+                    <a:stretch>
+                      <a:fillRect/>
+                    </a:stretch>
+                  </pic:blipFill>
+                  <pic:spPr bwMode="auto">
+                    <a:xfrm>
+                      <a:off x="0" y="0"/>
+                      <a:ext cx="3733800" cy="507872"/>
+                    </a:xfrm>
+                    <a:prstGeom prst="rect">
+                      <a:avLst/>
+                    </a:prstGeom>
+                    <a:noFill/>
+                    <a:ln w="9525">
+                      <a:noFill/>
+                      <a:headEnd/>
+                      <a:tailEnd/>
+                    </a:ln>
+                  </pic:spPr>
+                </pic:pic>
+              </a:graphicData>
+            </a:graphic>
+          </wp:inline>
+        </w:drawing>
+      </w:r>
+    </w:p>
     <w:p>
       <w:pPr>
         <w:pStyle w:val="ImageCaption"/>
@@ -1411,31 +1983,53 @@
         <w:t xml:space="preserve">Создание крнфигурационный файл (рис. fig. 34).</w:t>
       </w:r>
     </w:p>
-    <w:tbl>
-      <w:tblPr>
-        <w:tblStyle w:val="FigureTable"/>
-        <w:tblW w:type="auto" w:w="0"/>
-        <w:jc w:val="center"/>
-        <w:tblLook w:firstRow="0" w:lastRow="0" w:firstColumn="0" w:lastColumn="0"/>
-      </w:tblPr>
-      <w:tblGrid>
-        <w:gridCol w:w="7920"/>
-      </w:tblGrid>
-      <w:tr>
-        <w:tc>
-          <w:tcPr/>
-          <w:p>
-            <w:pPr>
-              <w:pStyle w:val="Compact"/>
-              <w:jc w:val="center"/>
-            </w:pPr>
-            <w:r>
-              <w:t xml:space="preserve">Рис. 27: Создание крнфигурационный файл</w:t>
-            </w:r>
-          </w:p>
-        </w:tc>
-      </w:tr>
-    </w:tbl>
+    <w:p>
+      <w:pPr>
+        <w:pStyle w:val="CaptionedFigure"/>
+      </w:pPr>
+      <w:r>
+        <w:drawing>
+          <wp:inline>
+            <wp:extent cx="3419475" cy="1219200"/>
+            <wp:effectExtent b="0" l="0" r="0" t="0"/>
+            <wp:docPr descr="Рис. 27: Создание крнфигурационный файл" title="" id="103" name="Picture"/>
+            <a:graphic>
+              <a:graphicData uri="http://schemas.openxmlformats.org/drawingml/2006/picture">
+                <pic:pic>
+                  <pic:nvPicPr>
+                    <pic:cNvPr descr="image/27.png" id="104" name="Picture"/>
+                    <pic:cNvPicPr>
+                      <a:picLocks noChangeArrowheads="1" noChangeAspect="1"/>
+                    </pic:cNvPicPr>
+                  </pic:nvPicPr>
+                  <pic:blipFill>
+                    <a:blip r:embed="rId102"/>
+                    <a:stretch>
+                      <a:fillRect/>
+                    </a:stretch>
+                  </pic:blipFill>
+                  <pic:spPr bwMode="auto">
+                    <a:xfrm>
+                      <a:off x="0" y="0"/>
+                      <a:ext cx="3419475" cy="1219200"/>
+                    </a:xfrm>
+                    <a:prstGeom prst="rect">
+                      <a:avLst/>
+                    </a:prstGeom>
+                    <a:noFill/>
+                    <a:ln w="9525">
+                      <a:noFill/>
+                      <a:headEnd/>
+                      <a:tailEnd/>
+                    </a:ln>
+                  </pic:spPr>
+                </pic:pic>
+              </a:graphicData>
+            </a:graphic>
+          </wp:inline>
+        </w:drawing>
+      </w:r>
+    </w:p>
     <w:p>
       <w:pPr>
         <w:pStyle w:val="ImageCaption"/>
@@ -1462,31 +2056,53 @@
         <w:t xml:space="preserve">).</w:t>
       </w:r>
     </w:p>
-    <w:tbl>
-      <w:tblPr>
-        <w:tblStyle w:val="FigureTable"/>
-        <w:tblW w:type="auto" w:w="0"/>
-        <w:jc w:val="center"/>
-        <w:tblLook w:firstRow="0" w:lastRow="0" w:firstColumn="0" w:lastColumn="0"/>
-      </w:tblPr>
-      <w:tblGrid>
-        <w:gridCol w:w="7920"/>
-      </w:tblGrid>
-      <w:tr>
-        <w:tc>
-          <w:tcPr/>
-          <w:p>
-            <w:pPr>
-              <w:pStyle w:val="Compact"/>
-              <w:jc w:val="center"/>
-            </w:pPr>
-            <w:r>
-              <w:t xml:space="preserve">Рис. 28: Отредактируйте конфигурационный файл</w:t>
-            </w:r>
-          </w:p>
-        </w:tc>
-      </w:tr>
-    </w:tbl>
+    <w:p>
+      <w:pPr>
+        <w:pStyle w:val="CaptionedFigure"/>
+      </w:pPr>
+      <w:r>
+        <w:drawing>
+          <wp:inline>
+            <wp:extent cx="3733800" cy="403323"/>
+            <wp:effectExtent b="0" l="0" r="0" t="0"/>
+            <wp:docPr descr="Рис. 28: Отредактируйте конфигурационный файл" title="" id="106" name="Picture"/>
+            <a:graphic>
+              <a:graphicData uri="http://schemas.openxmlformats.org/drawingml/2006/picture">
+                <pic:pic>
+                  <pic:nvPicPr>
+                    <pic:cNvPr descr="image/28.png" id="107" name="Picture"/>
+                    <pic:cNvPicPr>
+                      <a:picLocks noChangeArrowheads="1" noChangeAspect="1"/>
+                    </pic:cNvPicPr>
+                  </pic:nvPicPr>
+                  <pic:blipFill>
+                    <a:blip r:embed="rId105"/>
+                    <a:stretch>
+                      <a:fillRect/>
+                    </a:stretch>
+                  </pic:blipFill>
+                  <pic:spPr bwMode="auto">
+                    <a:xfrm>
+                      <a:off x="0" y="0"/>
+                      <a:ext cx="3733800" cy="403323"/>
+                    </a:xfrm>
+                    <a:prstGeom prst="rect">
+                      <a:avLst/>
+                    </a:prstGeom>
+                    <a:noFill/>
+                    <a:ln w="9525">
+                      <a:noFill/>
+                      <a:headEnd/>
+                      <a:tailEnd/>
+                    </a:ln>
+                  </pic:spPr>
+                </pic:pic>
+              </a:graphicData>
+            </a:graphic>
+          </wp:inline>
+        </w:drawing>
+      </w:r>
+    </w:p>
     <w:p>
       <w:pPr>
         <w:pStyle w:val="ImageCaption"/>
@@ -1513,31 +2129,53 @@
         <w:t xml:space="preserve">).</w:t>
       </w:r>
     </w:p>
-    <w:tbl>
-      <w:tblPr>
-        <w:tblStyle w:val="FigureTable"/>
-        <w:tblW w:type="auto" w:w="0"/>
-        <w:jc w:val="center"/>
-        <w:tblLook w:firstRow="0" w:lastRow="0" w:firstColumn="0" w:lastColumn="0"/>
-      </w:tblPr>
-      <w:tblGrid>
-        <w:gridCol w:w="7920"/>
-      </w:tblGrid>
-      <w:tr>
-        <w:tc>
-          <w:tcPr/>
-          <w:p>
-            <w:pPr>
-              <w:pStyle w:val="Compact"/>
-              <w:jc w:val="center"/>
-            </w:pPr>
-            <w:r>
-              <w:t xml:space="preserve">Рис. 29: Поиск файла, вход в mc</w:t>
-            </w:r>
-          </w:p>
-        </w:tc>
-      </w:tr>
-    </w:tbl>
+    <w:p>
+      <w:pPr>
+        <w:pStyle w:val="CaptionedFigure"/>
+      </w:pPr>
+      <w:r>
+        <w:drawing>
+          <wp:inline>
+            <wp:extent cx="3733800" cy="146685"/>
+            <wp:effectExtent b="0" l="0" r="0" t="0"/>
+            <wp:docPr descr="Рис. 29: Поиск файла, вход в mc" title="" id="109" name="Picture"/>
+            <a:graphic>
+              <a:graphicData uri="http://schemas.openxmlformats.org/drawingml/2006/picture">
+                <pic:pic>
+                  <pic:nvPicPr>
+                    <pic:cNvPr descr="image/29.png" id="110" name="Picture"/>
+                    <pic:cNvPicPr>
+                      <a:picLocks noChangeArrowheads="1" noChangeAspect="1"/>
+                    </pic:cNvPicPr>
+                  </pic:nvPicPr>
+                  <pic:blipFill>
+                    <a:blip r:embed="rId108"/>
+                    <a:stretch>
+                      <a:fillRect/>
+                    </a:stretch>
+                  </pic:blipFill>
+                  <pic:spPr bwMode="auto">
+                    <a:xfrm>
+                      <a:off x="0" y="0"/>
+                      <a:ext cx="3733800" cy="146685"/>
+                    </a:xfrm>
+                    <a:prstGeom prst="rect">
+                      <a:avLst/>
+                    </a:prstGeom>
+                    <a:noFill/>
+                    <a:ln w="9525">
+                      <a:noFill/>
+                      <a:headEnd/>
+                      <a:tailEnd/>
+                    </a:ln>
+                  </pic:spPr>
+                </pic:pic>
+              </a:graphicData>
+            </a:graphic>
+          </wp:inline>
+        </w:drawing>
+      </w:r>
+    </w:p>
     <w:p>
       <w:pPr>
         <w:pStyle w:val="ImageCaption"/>
@@ -1554,31 +2192,53 @@
         <w:t xml:space="preserve">Редактирую конфигурационный файл (рис. fig. 37).</w:t>
       </w:r>
     </w:p>
-    <w:tbl>
-      <w:tblPr>
-        <w:tblStyle w:val="FigureTable"/>
-        <w:tblW w:type="auto" w:w="0"/>
-        <w:jc w:val="center"/>
-        <w:tblLook w:firstRow="0" w:lastRow="0" w:firstColumn="0" w:lastColumn="0"/>
-      </w:tblPr>
-      <w:tblGrid>
-        <w:gridCol w:w="7920"/>
-      </w:tblGrid>
-      <w:tr>
-        <w:tc>
-          <w:tcPr/>
-          <w:p>
-            <w:pPr>
-              <w:pStyle w:val="Compact"/>
-              <w:jc w:val="center"/>
-            </w:pPr>
-            <w:r>
-              <w:t xml:space="preserve">Рис. 30: Редактирование файла</w:t>
-            </w:r>
-          </w:p>
-        </w:tc>
-      </w:tr>
-    </w:tbl>
+    <w:p>
+      <w:pPr>
+        <w:pStyle w:val="CaptionedFigure"/>
+      </w:pPr>
+      <w:r>
+        <w:drawing>
+          <wp:inline>
+            <wp:extent cx="2733675" cy="933450"/>
+            <wp:effectExtent b="0" l="0" r="0" t="0"/>
+            <wp:docPr descr="Рис. 30: Редактирование файла" title="" id="112" name="Picture"/>
+            <a:graphic>
+              <a:graphicData uri="http://schemas.openxmlformats.org/drawingml/2006/picture">
+                <pic:pic>
+                  <pic:nvPicPr>
+                    <pic:cNvPr descr="image/30.png" id="113" name="Picture"/>
+                    <pic:cNvPicPr>
+                      <a:picLocks noChangeArrowheads="1" noChangeAspect="1"/>
+                    </pic:cNvPicPr>
+                  </pic:nvPicPr>
+                  <pic:blipFill>
+                    <a:blip r:embed="rId111"/>
+                    <a:stretch>
+                      <a:fillRect/>
+                    </a:stretch>
+                  </pic:blipFill>
+                  <pic:spPr bwMode="auto">
+                    <a:xfrm>
+                      <a:off x="0" y="0"/>
+                      <a:ext cx="2733675" cy="933450"/>
+                    </a:xfrm>
+                    <a:prstGeom prst="rect">
+                      <a:avLst/>
+                    </a:prstGeom>
+                    <a:noFill/>
+                    <a:ln w="9525">
+                      <a:noFill/>
+                      <a:headEnd/>
+                      <a:tailEnd/>
+                    </a:ln>
+                  </pic:spPr>
+                </pic:pic>
+              </a:graphicData>
+            </a:graphic>
+          </wp:inline>
+        </w:drawing>
+      </w:r>
+    </w:p>
     <w:p>
       <w:pPr>
         <w:pStyle w:val="ImageCaption"/>
@@ -1595,31 +2255,53 @@
         <w:t xml:space="preserve">Перезагружаю виртуальную машину (рис. fig. 38).</w:t>
       </w:r>
     </w:p>
-    <w:tbl>
-      <w:tblPr>
-        <w:tblStyle w:val="FigureTable"/>
-        <w:tblW w:type="auto" w:w="0"/>
-        <w:jc w:val="center"/>
-        <w:tblLook w:firstRow="0" w:lastRow="0" w:firstColumn="0" w:lastColumn="0"/>
-      </w:tblPr>
-      <w:tblGrid>
-        <w:gridCol w:w="7920"/>
-      </w:tblGrid>
-      <w:tr>
-        <w:tc>
-          <w:tcPr/>
-          <w:p>
-            <w:pPr>
-              <w:pStyle w:val="Compact"/>
-              <w:jc w:val="center"/>
-            </w:pPr>
-            <w:r>
-              <w:t xml:space="preserve">Рис. 31: Перезагрузка виртуальной машины</w:t>
-            </w:r>
-          </w:p>
-        </w:tc>
-      </w:tr>
-    </w:tbl>
+    <w:p>
+      <w:pPr>
+        <w:pStyle w:val="CaptionedFigure"/>
+      </w:pPr>
+      <w:r>
+        <w:drawing>
+          <wp:inline>
+            <wp:extent cx="3733800" cy="1966912"/>
+            <wp:effectExtent b="0" l="0" r="0" t="0"/>
+            <wp:docPr descr="Рис. 31: Перезагрузка виртуальной машины" title="" id="114" name="Picture"/>
+            <a:graphic>
+              <a:graphicData uri="http://schemas.openxmlformats.org/drawingml/2006/picture">
+                <pic:pic>
+                  <pic:nvPicPr>
+                    <pic:cNvPr descr="image/24.png" id="115" name="Picture"/>
+                    <pic:cNvPicPr>
+                      <a:picLocks noChangeArrowheads="1" noChangeAspect="1"/>
+                    </pic:cNvPicPr>
+                  </pic:nvPicPr>
+                  <pic:blipFill>
+                    <a:blip r:embed="rId93"/>
+                    <a:stretch>
+                      <a:fillRect/>
+                    </a:stretch>
+                  </pic:blipFill>
+                  <pic:spPr bwMode="auto">
+                    <a:xfrm>
+                      <a:off x="0" y="0"/>
+                      <a:ext cx="3733800" cy="1966912"/>
+                    </a:xfrm>
+                    <a:prstGeom prst="rect">
+                      <a:avLst/>
+                    </a:prstGeom>
+                    <a:noFill/>
+                    <a:ln w="9525">
+                      <a:noFill/>
+                      <a:headEnd/>
+                      <a:tailEnd/>
+                    </a:ln>
+                  </pic:spPr>
+                </pic:pic>
+              </a:graphicData>
+            </a:graphic>
+          </wp:inline>
+        </w:drawing>
+      </w:r>
+    </w:p>
     <w:p>
       <w:pPr>
         <w:pStyle w:val="ImageCaption"/>
@@ -1628,8 +2310,8 @@
         <w:t xml:space="preserve">Рис. 31: Перезагрузка виртуальной машины</w:t>
       </w:r>
     </w:p>
-    <w:bookmarkEnd w:id="24"/>
-    <w:bookmarkStart w:id="25" w:name="X9e1dcf95cfcc578e31cfcc835240d4351b2d7db"/>
+    <w:bookmarkEnd w:id="116"/>
+    <w:bookmarkStart w:id="129" w:name="X9e1dcf95cfcc578e31cfcc835240d4351b2d7db"/>
     <w:p>
       <w:pPr>
         <w:pStyle w:val="Heading2"/>
@@ -1655,31 +2337,53 @@
         <w:t xml:space="preserve">Запускаю терминал. Запускаю терминальный мультиплексор tmux, переключаюсь на роль супер-пользователя (рис. fig. 39).</w:t>
       </w:r>
     </w:p>
-    <w:tbl>
-      <w:tblPr>
-        <w:tblStyle w:val="FigureTable"/>
-        <w:tblW w:type="auto" w:w="0"/>
-        <w:jc w:val="center"/>
-        <w:tblLook w:firstRow="0" w:lastRow="0" w:firstColumn="0" w:lastColumn="0"/>
-      </w:tblPr>
-      <w:tblGrid>
-        <w:gridCol w:w="7920"/>
-      </w:tblGrid>
-      <w:tr>
-        <w:tc>
-          <w:tcPr/>
-          <w:p>
-            <w:pPr>
-              <w:pStyle w:val="Compact"/>
-              <w:jc w:val="center"/>
-            </w:pPr>
-            <w:r>
-              <w:t xml:space="preserve">Рис. 32: Переключение на роль супер-пользователя</w:t>
-            </w:r>
-          </w:p>
-        </w:tc>
-      </w:tr>
-    </w:tbl>
+    <w:p>
+      <w:pPr>
+        <w:pStyle w:val="CaptionedFigure"/>
+      </w:pPr>
+      <w:r>
+        <w:drawing>
+          <wp:inline>
+            <wp:extent cx="3733800" cy="1066800"/>
+            <wp:effectExtent b="0" l="0" r="0" t="0"/>
+            <wp:docPr descr="Рис. 32: Переключение на роль супер-пользователя" title="" id="118" name="Picture"/>
+            <a:graphic>
+              <a:graphicData uri="http://schemas.openxmlformats.org/drawingml/2006/picture">
+                <pic:pic>
+                  <pic:nvPicPr>
+                    <pic:cNvPr descr="image/31.png" id="119" name="Picture"/>
+                    <pic:cNvPicPr>
+                      <a:picLocks noChangeArrowheads="1" noChangeAspect="1"/>
+                    </pic:cNvPicPr>
+                  </pic:nvPicPr>
+                  <pic:blipFill>
+                    <a:blip r:embed="rId117"/>
+                    <a:stretch>
+                      <a:fillRect/>
+                    </a:stretch>
+                  </pic:blipFill>
+                  <pic:spPr bwMode="auto">
+                    <a:xfrm>
+                      <a:off x="0" y="0"/>
+                      <a:ext cx="3733800" cy="1066800"/>
+                    </a:xfrm>
+                    <a:prstGeom prst="rect">
+                      <a:avLst/>
+                    </a:prstGeom>
+                    <a:noFill/>
+                    <a:ln w="9525">
+                      <a:noFill/>
+                      <a:headEnd/>
+                      <a:tailEnd/>
+                    </a:ln>
+                  </pic:spPr>
+                </pic:pic>
+              </a:graphicData>
+            </a:graphic>
+          </wp:inline>
+        </w:drawing>
+      </w:r>
+    </w:p>
     <w:p>
       <w:pPr>
         <w:pStyle w:val="ImageCaption"/>
@@ -1714,31 +2418,53 @@
         <w:t xml:space="preserve">(рис. fig. 40).</w:t>
       </w:r>
     </w:p>
-    <w:tbl>
-      <w:tblPr>
-        <w:tblStyle w:val="FigureTable"/>
-        <w:tblW w:type="auto" w:w="0"/>
-        <w:jc w:val="center"/>
-        <w:tblLook w:firstRow="0" w:lastRow="0" w:firstColumn="0" w:lastColumn="0"/>
-      </w:tblPr>
-      <w:tblGrid>
-        <w:gridCol w:w="7920"/>
-      </w:tblGrid>
-      <w:tr>
-        <w:tc>
-          <w:tcPr/>
-          <w:p>
-            <w:pPr>
-              <w:pStyle w:val="Compact"/>
-              <w:jc w:val="center"/>
-            </w:pPr>
-            <w:r>
-              <w:t xml:space="preserve">Рис. 33: Установка pandoc</w:t>
-            </w:r>
-          </w:p>
-        </w:tc>
-      </w:tr>
-    </w:tbl>
+    <w:p>
+      <w:pPr>
+        <w:pStyle w:val="CaptionedFigure"/>
+      </w:pPr>
+      <w:r>
+        <w:drawing>
+          <wp:inline>
+            <wp:extent cx="3143250" cy="361950"/>
+            <wp:effectExtent b="0" l="0" r="0" t="0"/>
+            <wp:docPr descr="Рис. 33: Установка pandoc" title="" id="121" name="Picture"/>
+            <a:graphic>
+              <a:graphicData uri="http://schemas.openxmlformats.org/drawingml/2006/picture">
+                <pic:pic>
+                  <pic:nvPicPr>
+                    <pic:cNvPr descr="image/32.png" id="122" name="Picture"/>
+                    <pic:cNvPicPr>
+                      <a:picLocks noChangeArrowheads="1" noChangeAspect="1"/>
+                    </pic:cNvPicPr>
+                  </pic:nvPicPr>
+                  <pic:blipFill>
+                    <a:blip r:embed="rId120"/>
+                    <a:stretch>
+                      <a:fillRect/>
+                    </a:stretch>
+                  </pic:blipFill>
+                  <pic:spPr bwMode="auto">
+                    <a:xfrm>
+                      <a:off x="0" y="0"/>
+                      <a:ext cx="3143250" cy="361950"/>
+                    </a:xfrm>
+                    <a:prstGeom prst="rect">
+                      <a:avLst/>
+                    </a:prstGeom>
+                    <a:noFill/>
+                    <a:ln w="9525">
+                      <a:noFill/>
+                      <a:headEnd/>
+                      <a:tailEnd/>
+                    </a:ln>
+                  </pic:spPr>
+                </pic:pic>
+              </a:graphicData>
+            </a:graphic>
+          </wp:inline>
+        </w:drawing>
+      </w:r>
+    </w:p>
     <w:p>
       <w:pPr>
         <w:pStyle w:val="ImageCaption"/>
@@ -1755,31 +2481,53 @@
         <w:t xml:space="preserve">Устанавливаю pandoc-crossref (рис. fig. 41).</w:t>
       </w:r>
     </w:p>
-    <w:tbl>
-      <w:tblPr>
-        <w:tblStyle w:val="FigureTable"/>
-        <w:tblW w:type="auto" w:w="0"/>
-        <w:jc w:val="center"/>
-        <w:tblLook w:firstRow="0" w:lastRow="0" w:firstColumn="0" w:lastColumn="0"/>
-      </w:tblPr>
-      <w:tblGrid>
-        <w:gridCol w:w="7920"/>
-      </w:tblGrid>
-      <w:tr>
-        <w:tc>
-          <w:tcPr/>
-          <w:p>
-            <w:pPr>
-              <w:pStyle w:val="Compact"/>
-              <w:jc w:val="center"/>
-            </w:pPr>
-            <w:r>
-              <w:t xml:space="preserve">Рис. 34: Установка расширения pandoc-crossref</w:t>
-            </w:r>
-          </w:p>
-        </w:tc>
-      </w:tr>
-    </w:tbl>
+    <w:p>
+      <w:pPr>
+        <w:pStyle w:val="CaptionedFigure"/>
+      </w:pPr>
+      <w:r>
+        <w:drawing>
+          <wp:inline>
+            <wp:extent cx="3733800" cy="617341"/>
+            <wp:effectExtent b="0" l="0" r="0" t="0"/>
+            <wp:docPr descr="Рис. 34: Установка расширения pandoc-crossref" title="" id="124" name="Picture"/>
+            <a:graphic>
+              <a:graphicData uri="http://schemas.openxmlformats.org/drawingml/2006/picture">
+                <pic:pic>
+                  <pic:nvPicPr>
+                    <pic:cNvPr descr="image/33.png" id="125" name="Picture"/>
+                    <pic:cNvPicPr>
+                      <a:picLocks noChangeArrowheads="1" noChangeAspect="1"/>
+                    </pic:cNvPicPr>
+                  </pic:nvPicPr>
+                  <pic:blipFill>
+                    <a:blip r:embed="rId123"/>
+                    <a:stretch>
+                      <a:fillRect/>
+                    </a:stretch>
+                  </pic:blipFill>
+                  <pic:spPr bwMode="auto">
+                    <a:xfrm>
+                      <a:off x="0" y="0"/>
+                      <a:ext cx="3733800" cy="617341"/>
+                    </a:xfrm>
+                    <a:prstGeom prst="rect">
+                      <a:avLst/>
+                    </a:prstGeom>
+                    <a:noFill/>
+                    <a:ln w="9525">
+                      <a:noFill/>
+                      <a:headEnd/>
+                      <a:tailEnd/>
+                    </a:ln>
+                  </pic:spPr>
+                </pic:pic>
+              </a:graphicData>
+            </a:graphic>
+          </wp:inline>
+        </w:drawing>
+      </w:r>
+    </w:p>
     <w:p>
       <w:pPr>
         <w:pStyle w:val="ImageCaption"/>
@@ -1796,31 +2544,53 @@
         <w:t xml:space="preserve">Устанавливаю дистрибутив texlive (рис. fig. 42).</w:t>
       </w:r>
     </w:p>
-    <w:tbl>
-      <w:tblPr>
-        <w:tblStyle w:val="FigureTable"/>
-        <w:tblW w:type="auto" w:w="0"/>
-        <w:jc w:val="center"/>
-        <w:tblLook w:firstRow="0" w:lastRow="0" w:firstColumn="0" w:lastColumn="0"/>
-      </w:tblPr>
-      <w:tblGrid>
-        <w:gridCol w:w="7920"/>
-      </w:tblGrid>
-      <w:tr>
-        <w:tc>
-          <w:tcPr/>
-          <w:p>
-            <w:pPr>
-              <w:pStyle w:val="Compact"/>
-              <w:jc w:val="center"/>
-            </w:pPr>
-            <w:r>
-              <w:t xml:space="preserve">Рис. 35: Установка texlive</w:t>
-            </w:r>
-          </w:p>
-        </w:tc>
-      </w:tr>
-    </w:tbl>
+    <w:p>
+      <w:pPr>
+        <w:pStyle w:val="CaptionedFigure"/>
+      </w:pPr>
+      <w:r>
+        <w:drawing>
+          <wp:inline>
+            <wp:extent cx="3733800" cy="788065"/>
+            <wp:effectExtent b="0" l="0" r="0" t="0"/>
+            <wp:docPr descr="Рис. 35: Установка texlive" title="" id="127" name="Picture"/>
+            <a:graphic>
+              <a:graphicData uri="http://schemas.openxmlformats.org/drawingml/2006/picture">
+                <pic:pic>
+                  <pic:nvPicPr>
+                    <pic:cNvPr descr="image/35.png" id="128" name="Picture"/>
+                    <pic:cNvPicPr>
+                      <a:picLocks noChangeArrowheads="1" noChangeAspect="1"/>
+                    </pic:cNvPicPr>
+                  </pic:nvPicPr>
+                  <pic:blipFill>
+                    <a:blip r:embed="rId126"/>
+                    <a:stretch>
+                      <a:fillRect/>
+                    </a:stretch>
+                  </pic:blipFill>
+                  <pic:spPr bwMode="auto">
+                    <a:xfrm>
+                      <a:off x="0" y="0"/>
+                      <a:ext cx="3733800" cy="788065"/>
+                    </a:xfrm>
+                    <a:prstGeom prst="rect">
+                      <a:avLst/>
+                    </a:prstGeom>
+                    <a:noFill/>
+                    <a:ln w="9525">
+                      <a:noFill/>
+                      <a:headEnd/>
+                      <a:tailEnd/>
+                    </a:ln>
+                  </pic:spPr>
+                </pic:pic>
+              </a:graphicData>
+            </a:graphic>
+          </wp:inline>
+        </w:drawing>
+      </w:r>
+    </w:p>
     <w:p>
       <w:pPr>
         <w:pStyle w:val="ImageCaption"/>
@@ -1829,9 +2599,9 @@
         <w:t xml:space="preserve">Рис. 35: Установка texlive</w:t>
       </w:r>
     </w:p>
-    <w:bookmarkEnd w:id="25"/>
-    <w:bookmarkEnd w:id="26"/>
-    <w:bookmarkStart w:id="27" w:name="выводы"/>
+    <w:bookmarkEnd w:id="129"/>
+    <w:bookmarkEnd w:id="130"/>
+    <w:bookmarkStart w:id="131" w:name="выводы"/>
     <w:p>
       <w:pPr>
         <w:pStyle w:val="Heading1"/>
@@ -1857,8 +2627,8 @@
         <w:t xml:space="preserve">При выполнении данной лабораторной работы я приобрела практические навыки установки операционной системы на виртуальную машину, а так же сделала настройки минимально необходимых для дальнейшей работы сервисов.</w:t>
       </w:r>
     </w:p>
-    <w:bookmarkEnd w:id="27"/>
-    <w:bookmarkStart w:id="28" w:name="ответы-на-контрольные-вопросы"/>
+    <w:bookmarkEnd w:id="131"/>
+    <w:bookmarkStart w:id="132" w:name="ответы-на-контрольные-вопросы"/>
     <w:p>
       <w:pPr>
         <w:pStyle w:val="Heading1"/>
@@ -1964,8 +2734,8 @@
         <w:t xml:space="preserve">все процессы, которые есть в данный момент, для этого не нужно знать id процесса.</w:t>
       </w:r>
     </w:p>
-    <w:bookmarkEnd w:id="28"/>
-    <w:bookmarkStart w:id="29" w:name="выполнение-дополнительного-задания"/>
+    <w:bookmarkEnd w:id="132"/>
+    <w:bookmarkStart w:id="157" w:name="выполнение-дополнительного-задания"/>
     <w:p>
       <w:pPr>
         <w:pStyle w:val="Heading1"/>
@@ -1991,31 +2761,53 @@
         <w:t xml:space="preserve">Ввожу в терминале команду dmesg, чтобы проанализировать последовательность загрузки системы (рис. fig. 43).</w:t>
       </w:r>
     </w:p>
-    <w:tbl>
-      <w:tblPr>
-        <w:tblStyle w:val="FigureTable"/>
-        <w:tblW w:type="auto" w:w="0"/>
-        <w:jc w:val="center"/>
-        <w:tblLook w:firstRow="0" w:lastRow="0" w:firstColumn="0" w:lastColumn="0"/>
-      </w:tblPr>
-      <w:tblGrid>
-        <w:gridCol w:w="7920"/>
-      </w:tblGrid>
-      <w:tr>
-        <w:tc>
-          <w:tcPr/>
-          <w:p>
-            <w:pPr>
-              <w:pStyle w:val="Compact"/>
-              <w:jc w:val="center"/>
-            </w:pPr>
-            <w:r>
-              <w:t xml:space="preserve">Рис. 36: Анализ последовательности загрузки системы</w:t>
-            </w:r>
-          </w:p>
-        </w:tc>
-      </w:tr>
-    </w:tbl>
+    <w:p>
+      <w:pPr>
+        <w:pStyle w:val="CaptionedFigure"/>
+      </w:pPr>
+      <w:r>
+        <w:drawing>
+          <wp:inline>
+            <wp:extent cx="3733800" cy="385288"/>
+            <wp:effectExtent b="0" l="0" r="0" t="0"/>
+            <wp:docPr descr="Рис. 36: Анализ последовательности загрузки системы" title="" id="134" name="Picture"/>
+            <a:graphic>
+              <a:graphicData uri="http://schemas.openxmlformats.org/drawingml/2006/picture">
+                <pic:pic>
+                  <pic:nvPicPr>
+                    <pic:cNvPr descr="image/36.png" id="135" name="Picture"/>
+                    <pic:cNvPicPr>
+                      <a:picLocks noChangeArrowheads="1" noChangeAspect="1"/>
+                    </pic:cNvPicPr>
+                  </pic:nvPicPr>
+                  <pic:blipFill>
+                    <a:blip r:embed="rId133"/>
+                    <a:stretch>
+                      <a:fillRect/>
+                    </a:stretch>
+                  </pic:blipFill>
+                  <pic:spPr bwMode="auto">
+                    <a:xfrm>
+                      <a:off x="0" y="0"/>
+                      <a:ext cx="3733800" cy="385288"/>
+                    </a:xfrm>
+                    <a:prstGeom prst="rect">
+                      <a:avLst/>
+                    </a:prstGeom>
+                    <a:noFill/>
+                    <a:ln w="9525">
+                      <a:noFill/>
+                      <a:headEnd/>
+                      <a:tailEnd/>
+                    </a:ln>
+                  </pic:spPr>
+                </pic:pic>
+              </a:graphicData>
+            </a:graphic>
+          </wp:inline>
+        </w:drawing>
+      </w:r>
+    </w:p>
     <w:p>
       <w:pPr>
         <w:pStyle w:val="ImageCaption"/>
@@ -2060,31 +2852,53 @@
         <w:t xml:space="preserve">).</w:t>
       </w:r>
     </w:p>
-    <w:tbl>
-      <w:tblPr>
-        <w:tblStyle w:val="FigureTable"/>
-        <w:tblW w:type="auto" w:w="0"/>
-        <w:jc w:val="center"/>
-        <w:tblLook w:firstRow="0" w:lastRow="0" w:firstColumn="0" w:lastColumn="0"/>
-      </w:tblPr>
-      <w:tblGrid>
-        <w:gridCol w:w="7920"/>
-      </w:tblGrid>
-      <w:tr>
-        <w:tc>
-          <w:tcPr/>
-          <w:p>
-            <w:pPr>
-              <w:pStyle w:val="Compact"/>
-              <w:jc w:val="center"/>
-            </w:pPr>
-            <w:r>
-              <w:t xml:space="preserve">Рис. 37: Поиск версии ядра</w:t>
-            </w:r>
-          </w:p>
-        </w:tc>
-      </w:tr>
-    </w:tbl>
+    <w:p>
+      <w:pPr>
+        <w:pStyle w:val="CaptionedFigure"/>
+      </w:pPr>
+      <w:r>
+        <w:drawing>
+          <wp:inline>
+            <wp:extent cx="3371850" cy="352425"/>
+            <wp:effectExtent b="0" l="0" r="0" t="0"/>
+            <wp:docPr descr="Рис. 37: Поиск версии ядра" title="" id="137" name="Picture"/>
+            <a:graphic>
+              <a:graphicData uri="http://schemas.openxmlformats.org/drawingml/2006/picture">
+                <pic:pic>
+                  <pic:nvPicPr>
+                    <pic:cNvPr descr="image/38.png" id="138" name="Picture"/>
+                    <pic:cNvPicPr>
+                      <a:picLocks noChangeArrowheads="1" noChangeAspect="1"/>
+                    </pic:cNvPicPr>
+                  </pic:nvPicPr>
+                  <pic:blipFill>
+                    <a:blip r:embed="rId136"/>
+                    <a:stretch>
+                      <a:fillRect/>
+                    </a:stretch>
+                  </pic:blipFill>
+                  <pic:spPr bwMode="auto">
+                    <a:xfrm>
+                      <a:off x="0" y="0"/>
+                      <a:ext cx="3371850" cy="352425"/>
+                    </a:xfrm>
+                    <a:prstGeom prst="rect">
+                      <a:avLst/>
+                    </a:prstGeom>
+                    <a:noFill/>
+                    <a:ln w="9525">
+                      <a:noFill/>
+                      <a:headEnd/>
+                      <a:tailEnd/>
+                    </a:ln>
+                  </pic:spPr>
+                </pic:pic>
+              </a:graphicData>
+            </a:graphic>
+          </wp:inline>
+        </w:drawing>
+      </w:r>
+    </w:p>
     <w:p>
       <w:pPr>
         <w:pStyle w:val="ImageCaption"/>
@@ -2144,31 +2958,53 @@
         <w:t xml:space="preserve">).</w:t>
       </w:r>
     </w:p>
-    <w:tbl>
-      <w:tblPr>
-        <w:tblStyle w:val="FigureTable"/>
-        <w:tblW w:type="auto" w:w="0"/>
-        <w:jc w:val="center"/>
-        <w:tblLook w:firstRow="0" w:lastRow="0" w:firstColumn="0" w:lastColumn="0"/>
-      </w:tblPr>
-      <w:tblGrid>
-        <w:gridCol w:w="7920"/>
-      </w:tblGrid>
-      <w:tr>
-        <w:tc>
-          <w:tcPr/>
-          <w:p>
-            <w:pPr>
-              <w:pStyle w:val="Compact"/>
-              <w:jc w:val="center"/>
-            </w:pPr>
-            <w:r>
-              <w:t xml:space="preserve">Рис. 38: Поиск частоты процессора</w:t>
-            </w:r>
-          </w:p>
-        </w:tc>
-      </w:tr>
-    </w:tbl>
+    <w:p>
+      <w:pPr>
+        <w:pStyle w:val="CaptionedFigure"/>
+      </w:pPr>
+      <w:r>
+        <w:drawing>
+          <wp:inline>
+            <wp:extent cx="3733800" cy="723761"/>
+            <wp:effectExtent b="0" l="0" r="0" t="0"/>
+            <wp:docPr descr="Рис. 38: Поиск частоты процессора" title="" id="140" name="Picture"/>
+            <a:graphic>
+              <a:graphicData uri="http://schemas.openxmlformats.org/drawingml/2006/picture">
+                <pic:pic>
+                  <pic:nvPicPr>
+                    <pic:cNvPr descr="image/39.png" id="141" name="Picture"/>
+                    <pic:cNvPicPr>
+                      <a:picLocks noChangeArrowheads="1" noChangeAspect="1"/>
+                    </pic:cNvPicPr>
+                  </pic:nvPicPr>
+                  <pic:blipFill>
+                    <a:blip r:embed="rId139"/>
+                    <a:stretch>
+                      <a:fillRect/>
+                    </a:stretch>
+                  </pic:blipFill>
+                  <pic:spPr bwMode="auto">
+                    <a:xfrm>
+                      <a:off x="0" y="0"/>
+                      <a:ext cx="3733800" cy="723761"/>
+                    </a:xfrm>
+                    <a:prstGeom prst="rect">
+                      <a:avLst/>
+                    </a:prstGeom>
+                    <a:noFill/>
+                    <a:ln w="9525">
+                      <a:noFill/>
+                      <a:headEnd/>
+                      <a:tailEnd/>
+                    </a:ln>
+                  </pic:spPr>
+                </pic:pic>
+              </a:graphicData>
+            </a:graphic>
+          </wp:inline>
+        </w:drawing>
+      </w:r>
+    </w:p>
     <w:p>
       <w:pPr>
         <w:pStyle w:val="ImageCaption"/>
@@ -2195,31 +3031,53 @@
         <w:t xml:space="preserve">).</w:t>
       </w:r>
     </w:p>
-    <w:tbl>
-      <w:tblPr>
-        <w:tblStyle w:val="FigureTable"/>
-        <w:tblW w:type="auto" w:w="0"/>
-        <w:jc w:val="center"/>
-        <w:tblLook w:firstRow="0" w:lastRow="0" w:firstColumn="0" w:lastColumn="0"/>
-      </w:tblPr>
-      <w:tblGrid>
-        <w:gridCol w:w="7920"/>
-      </w:tblGrid>
-      <w:tr>
-        <w:tc>
-          <w:tcPr/>
-          <w:p>
-            <w:pPr>
-              <w:pStyle w:val="Compact"/>
-              <w:jc w:val="center"/>
-            </w:pPr>
-            <w:r>
-              <w:t xml:space="preserve">Рис. 39: Поиск модели процессора</w:t>
-            </w:r>
-          </w:p>
-        </w:tc>
-      </w:tr>
-    </w:tbl>
+    <w:p>
+      <w:pPr>
+        <w:pStyle w:val="CaptionedFigure"/>
+      </w:pPr>
+      <w:r>
+        <w:drawing>
+          <wp:inline>
+            <wp:extent cx="3733800" cy="230044"/>
+            <wp:effectExtent b="0" l="0" r="0" t="0"/>
+            <wp:docPr descr="Рис. 39: Поиск модели процессора" title="" id="143" name="Picture"/>
+            <a:graphic>
+              <a:graphicData uri="http://schemas.openxmlformats.org/drawingml/2006/picture">
+                <pic:pic>
+                  <pic:nvPicPr>
+                    <pic:cNvPr descr="image/40.png" id="144" name="Picture"/>
+                    <pic:cNvPicPr>
+                      <a:picLocks noChangeArrowheads="1" noChangeAspect="1"/>
+                    </pic:cNvPicPr>
+                  </pic:nvPicPr>
+                  <pic:blipFill>
+                    <a:blip r:embed="rId142"/>
+                    <a:stretch>
+                      <a:fillRect/>
+                    </a:stretch>
+                  </pic:blipFill>
+                  <pic:spPr bwMode="auto">
+                    <a:xfrm>
+                      <a:off x="0" y="0"/>
+                      <a:ext cx="3733800" cy="230044"/>
+                    </a:xfrm>
+                    <a:prstGeom prst="rect">
+                      <a:avLst/>
+                    </a:prstGeom>
+                    <a:noFill/>
+                    <a:ln w="9525">
+                      <a:noFill/>
+                      <a:headEnd/>
+                      <a:tailEnd/>
+                    </a:ln>
+                  </pic:spPr>
+                </pic:pic>
+              </a:graphicData>
+            </a:graphic>
+          </wp:inline>
+        </w:drawing>
+      </w:r>
+    </w:p>
     <w:p>
       <w:pPr>
         <w:pStyle w:val="ImageCaption"/>
@@ -2236,31 +3094,53 @@
         <w:t xml:space="preserve">Объем доступной оперативной памяти ищу аналогично поиску частоты процессора, т. к. возникла та же проблема, что и там (рис. fig. 39).</w:t>
       </w:r>
     </w:p>
-    <w:tbl>
-      <w:tblPr>
-        <w:tblStyle w:val="FigureTable"/>
-        <w:tblW w:type="auto" w:w="0"/>
-        <w:jc w:val="center"/>
-        <w:tblLook w:firstRow="0" w:lastRow="0" w:firstColumn="0" w:lastColumn="0"/>
-      </w:tblPr>
-      <w:tblGrid>
-        <w:gridCol w:w="7920"/>
-      </w:tblGrid>
-      <w:tr>
-        <w:tc>
-          <w:tcPr/>
-          <w:p>
-            <w:pPr>
-              <w:pStyle w:val="Compact"/>
-              <w:jc w:val="center"/>
-            </w:pPr>
-            <w:r>
-              <w:t xml:space="preserve">Рис. 40: Поиск объема доступной оперативной памяти</w:t>
-            </w:r>
-          </w:p>
-        </w:tc>
-      </w:tr>
-    </w:tbl>
+    <w:p>
+      <w:pPr>
+        <w:pStyle w:val="CaptionedFigure"/>
+      </w:pPr>
+      <w:r>
+        <w:drawing>
+          <wp:inline>
+            <wp:extent cx="3638550" cy="1581150"/>
+            <wp:effectExtent b="0" l="0" r="0" t="0"/>
+            <wp:docPr descr="Рис. 40: Поиск объема доступной оперативной памяти" title="" id="146" name="Picture"/>
+            <a:graphic>
+              <a:graphicData uri="http://schemas.openxmlformats.org/drawingml/2006/picture">
+                <pic:pic>
+                  <pic:nvPicPr>
+                    <pic:cNvPr descr="image/41.png" id="147" name="Picture"/>
+                    <pic:cNvPicPr>
+                      <a:picLocks noChangeArrowheads="1" noChangeAspect="1"/>
+                    </pic:cNvPicPr>
+                  </pic:nvPicPr>
+                  <pic:blipFill>
+                    <a:blip r:embed="rId145"/>
+                    <a:stretch>
+                      <a:fillRect/>
+                    </a:stretch>
+                  </pic:blipFill>
+                  <pic:spPr bwMode="auto">
+                    <a:xfrm>
+                      <a:off x="0" y="0"/>
+                      <a:ext cx="3638550" cy="1581150"/>
+                    </a:xfrm>
+                    <a:prstGeom prst="rect">
+                      <a:avLst/>
+                    </a:prstGeom>
+                    <a:noFill/>
+                    <a:ln w="9525">
+                      <a:noFill/>
+                      <a:headEnd/>
+                      <a:tailEnd/>
+                    </a:ln>
+                  </pic:spPr>
+                </pic:pic>
+              </a:graphicData>
+            </a:graphic>
+          </wp:inline>
+        </w:drawing>
+      </w:r>
+    </w:p>
     <w:p>
       <w:pPr>
         <w:pStyle w:val="ImageCaption"/>
@@ -2277,31 +3157,53 @@
         <w:t xml:space="preserve">Нахожу тип обнаруженного гипервизора (рис. fig. 39).</w:t>
       </w:r>
     </w:p>
-    <w:tbl>
-      <w:tblPr>
-        <w:tblStyle w:val="FigureTable"/>
-        <w:tblW w:type="auto" w:w="0"/>
-        <w:jc w:val="center"/>
-        <w:tblLook w:firstRow="0" w:lastRow="0" w:firstColumn="0" w:lastColumn="0"/>
-      </w:tblPr>
-      <w:tblGrid>
-        <w:gridCol w:w="7920"/>
-      </w:tblGrid>
-      <w:tr>
-        <w:tc>
-          <w:tcPr/>
-          <w:p>
-            <w:pPr>
-              <w:pStyle w:val="Compact"/>
-              <w:jc w:val="center"/>
-            </w:pPr>
-            <w:r>
-              <w:t xml:space="preserve">Рис. 41: Поиск типа обнаруженного гипервизора</w:t>
-            </w:r>
-          </w:p>
-        </w:tc>
-      </w:tr>
-    </w:tbl>
+    <w:p>
+      <w:pPr>
+        <w:pStyle w:val="CaptionedFigure"/>
+      </w:pPr>
+      <w:r>
+        <w:drawing>
+          <wp:inline>
+            <wp:extent cx="3733800" cy="321037"/>
+            <wp:effectExtent b="0" l="0" r="0" t="0"/>
+            <wp:docPr descr="Рис. 41: Поиск типа обнаруженного гипервизора" title="" id="149" name="Picture"/>
+            <a:graphic>
+              <a:graphicData uri="http://schemas.openxmlformats.org/drawingml/2006/picture">
+                <pic:pic>
+                  <pic:nvPicPr>
+                    <pic:cNvPr descr="image/42.png" id="150" name="Picture"/>
+                    <pic:cNvPicPr>
+                      <a:picLocks noChangeArrowheads="1" noChangeAspect="1"/>
+                    </pic:cNvPicPr>
+                  </pic:nvPicPr>
+                  <pic:blipFill>
+                    <a:blip r:embed="rId148"/>
+                    <a:stretch>
+                      <a:fillRect/>
+                    </a:stretch>
+                  </pic:blipFill>
+                  <pic:spPr bwMode="auto">
+                    <a:xfrm>
+                      <a:off x="0" y="0"/>
+                      <a:ext cx="3733800" cy="321037"/>
+                    </a:xfrm>
+                    <a:prstGeom prst="rect">
+                      <a:avLst/>
+                    </a:prstGeom>
+                    <a:noFill/>
+                    <a:ln w="9525">
+                      <a:noFill/>
+                      <a:headEnd/>
+                      <a:tailEnd/>
+                    </a:ln>
+                  </pic:spPr>
+                </pic:pic>
+              </a:graphicData>
+            </a:graphic>
+          </wp:inline>
+        </w:drawing>
+      </w:r>
+    </w:p>
     <w:p>
       <w:pPr>
         <w:pStyle w:val="ImageCaption"/>
@@ -2318,31 +3220,53 @@
         <w:t xml:space="preserve">Тип файловой системы корневого раздела можно посомтреть с помощью утилиты fdisk (рис. fig. 40).</w:t>
       </w:r>
     </w:p>
-    <w:tbl>
-      <w:tblPr>
-        <w:tblStyle w:val="FigureTable"/>
-        <w:tblW w:type="auto" w:w="0"/>
-        <w:jc w:val="center"/>
-        <w:tblLook w:firstRow="0" w:lastRow="0" w:firstColumn="0" w:lastColumn="0"/>
-      </w:tblPr>
-      <w:tblGrid>
-        <w:gridCol w:w="7920"/>
-      </w:tblGrid>
-      <w:tr>
-        <w:tc>
-          <w:tcPr/>
-          <w:p>
-            <w:pPr>
-              <w:pStyle w:val="Compact"/>
-              <w:jc w:val="center"/>
-            </w:pPr>
-            <w:r>
-              <w:t xml:space="preserve">Рис. 42: Поиск типа файловой системы корневого раздела</w:t>
-            </w:r>
-          </w:p>
-        </w:tc>
-      </w:tr>
-    </w:tbl>
+    <w:p>
+      <w:pPr>
+        <w:pStyle w:val="CaptionedFigure"/>
+      </w:pPr>
+      <w:r>
+        <w:drawing>
+          <wp:inline>
+            <wp:extent cx="3733800" cy="2491513"/>
+            <wp:effectExtent b="0" l="0" r="0" t="0"/>
+            <wp:docPr descr="Рис. 42: Поиск типа файловой системы корневого раздела" title="" id="152" name="Picture"/>
+            <a:graphic>
+              <a:graphicData uri="http://schemas.openxmlformats.org/drawingml/2006/picture">
+                <pic:pic>
+                  <pic:nvPicPr>
+                    <pic:cNvPr descr="image/43.png" id="153" name="Picture"/>
+                    <pic:cNvPicPr>
+                      <a:picLocks noChangeArrowheads="1" noChangeAspect="1"/>
+                    </pic:cNvPicPr>
+                  </pic:nvPicPr>
+                  <pic:blipFill>
+                    <a:blip r:embed="rId151"/>
+                    <a:stretch>
+                      <a:fillRect/>
+                    </a:stretch>
+                  </pic:blipFill>
+                  <pic:spPr bwMode="auto">
+                    <a:xfrm>
+                      <a:off x="0" y="0"/>
+                      <a:ext cx="3733800" cy="2491513"/>
+                    </a:xfrm>
+                    <a:prstGeom prst="rect">
+                      <a:avLst/>
+                    </a:prstGeom>
+                    <a:noFill/>
+                    <a:ln w="9525">
+                      <a:noFill/>
+                      <a:headEnd/>
+                      <a:tailEnd/>
+                    </a:ln>
+                  </pic:spPr>
+                </pic:pic>
+              </a:graphicData>
+            </a:graphic>
+          </wp:inline>
+        </w:drawing>
+      </w:r>
+    </w:p>
     <w:p>
       <w:pPr>
         <w:pStyle w:val="ImageCaption"/>
@@ -2359,31 +3283,53 @@
         <w:t xml:space="preserve">Последовательность монтирования файловых систем можно посмотреть, введя в поиск по результату dmesg слово mount (рис. fig. 41).</w:t>
       </w:r>
     </w:p>
-    <w:tbl>
-      <w:tblPr>
-        <w:tblStyle w:val="FigureTable"/>
-        <w:tblW w:type="auto" w:w="0"/>
-        <w:jc w:val="center"/>
-        <w:tblLook w:firstRow="0" w:lastRow="0" w:firstColumn="0" w:lastColumn="0"/>
-      </w:tblPr>
-      <w:tblGrid>
-        <w:gridCol w:w="7920"/>
-      </w:tblGrid>
-      <w:tr>
-        <w:tc>
-          <w:tcPr/>
-          <w:p>
-            <w:pPr>
-              <w:pStyle w:val="Compact"/>
-              <w:jc w:val="center"/>
-            </w:pPr>
-            <w:r>
-              <w:t xml:space="preserve">Рис. 43: Последовательность монтирования файловых систем</w:t>
-            </w:r>
-          </w:p>
-        </w:tc>
-      </w:tr>
-    </w:tbl>
+    <w:p>
+      <w:pPr>
+        <w:pStyle w:val="CaptionedFigure"/>
+      </w:pPr>
+      <w:r>
+        <w:drawing>
+          <wp:inline>
+            <wp:extent cx="3733800" cy="1378248"/>
+            <wp:effectExtent b="0" l="0" r="0" t="0"/>
+            <wp:docPr descr="Рис. 43: Последовательность монтирования файловых систем" title="" id="155" name="Picture"/>
+            <a:graphic>
+              <a:graphicData uri="http://schemas.openxmlformats.org/drawingml/2006/picture">
+                <pic:pic>
+                  <pic:nvPicPr>
+                    <pic:cNvPr descr="image/44.png" id="156" name="Picture"/>
+                    <pic:cNvPicPr>
+                      <a:picLocks noChangeArrowheads="1" noChangeAspect="1"/>
+                    </pic:cNvPicPr>
+                  </pic:nvPicPr>
+                  <pic:blipFill>
+                    <a:blip r:embed="rId154"/>
+                    <a:stretch>
+                      <a:fillRect/>
+                    </a:stretch>
+                  </pic:blipFill>
+                  <pic:spPr bwMode="auto">
+                    <a:xfrm>
+                      <a:off x="0" y="0"/>
+                      <a:ext cx="3733800" cy="1378248"/>
+                    </a:xfrm>
+                    <a:prstGeom prst="rect">
+                      <a:avLst/>
+                    </a:prstGeom>
+                    <a:noFill/>
+                    <a:ln w="9525">
+                      <a:noFill/>
+                      <a:headEnd/>
+                      <a:tailEnd/>
+                    </a:ln>
+                  </pic:spPr>
+                </pic:pic>
+              </a:graphicData>
+            </a:graphic>
+          </wp:inline>
+        </w:drawing>
+      </w:r>
+    </w:p>
     <w:p>
       <w:pPr>
         <w:pStyle w:val="ImageCaption"/>
@@ -2400,7 +3346,7 @@
         <w:t xml:space="preserve">:::</w:t>
       </w:r>
     </w:p>
-    <w:bookmarkEnd w:id="29"/>
+    <w:bookmarkEnd w:id="157"/>
     <w:sectPr/>
   </w:body>
 </w:document>

</xml_diff>